<commit_message>
add files from PC
</commit_message>
<xml_diff>
--- a/doc/公式合集.docx
+++ b/doc/公式合集.docx
@@ -727,14 +727,1388 @@
         </m:oMath>
       </m:oMathPara>
     </w:p>
+    <w:p/>
+    <w:p>
+      <m:oMathPara>
+        <m:oMath>
+          <m:r>
+            <m:rPr>
+              <m:sty m:val="p"/>
+            </m:rPr>
+            <w:rPr>
+              <w:rFonts w:ascii="Cambria Math" w:hAnsi="Cambria Math"/>
+            </w:rPr>
+            <m:t>γ</m:t>
+          </m:r>
+        </m:oMath>
+      </m:oMathPara>
+    </w:p>
     <w:p>
       <w:pPr>
         <w:rPr>
           <w:rFonts w:hint="eastAsia"/>
         </w:rPr>
       </w:pPr>
-      <w:bookmarkStart w:id="0" w:name="_GoBack"/>
-      <w:bookmarkEnd w:id="0"/>
+      <m:oMathPara>
+        <m:oMath>
+          <m:sSup>
+            <m:sSupPr>
+              <m:ctrlPr>
+                <w:rPr>
+                  <w:rFonts w:ascii="Cambria Math" w:hAnsi="Cambria Math"/>
+                </w:rPr>
+              </m:ctrlPr>
+            </m:sSupPr>
+            <m:e>
+              <m:r>
+                <w:rPr>
+                  <w:rFonts w:ascii="Cambria Math" w:hAnsi="Cambria Math"/>
+                </w:rPr>
+                <m:t>γ</m:t>
+              </m:r>
+            </m:e>
+            <m:sup>
+              <m:r>
+                <w:rPr>
+                  <w:rFonts w:ascii="Cambria Math" w:hAnsi="Cambria Math"/>
+                </w:rPr>
+                <m:t>n-1</m:t>
+              </m:r>
+            </m:sup>
+          </m:sSup>
+        </m:oMath>
+      </m:oMathPara>
+    </w:p>
+    <w:bookmarkStart w:id="0" w:name="_Hlk9610367"/>
+    <w:p>
+      <m:oMathPara>
+        <m:oMathParaPr>
+          <m:jc m:val="right"/>
+        </m:oMathParaPr>
+        <m:oMath>
+          <m:sSub>
+            <m:sSubPr>
+              <m:ctrlPr>
+                <w:rPr>
+                  <w:rFonts w:ascii="Cambria Math" w:hAnsi="Cambria Math"/>
+                </w:rPr>
+              </m:ctrlPr>
+            </m:sSubPr>
+            <m:e>
+              <m:r>
+                <w:rPr>
+                  <w:rFonts w:ascii="Cambria Math" w:hAnsi="Cambria Math"/>
+                </w:rPr>
+                <m:t>GMP</m:t>
+              </m:r>
+            </m:e>
+            <m:sub>
+              <m:r>
+                <w:rPr>
+                  <w:rFonts w:ascii="Cambria Math" w:hAnsi="Cambria Math"/>
+                </w:rPr>
+                <m:t>login</m:t>
+              </m:r>
+            </m:sub>
+          </m:sSub>
+          <m:r>
+            <w:rPr>
+              <w:rFonts w:ascii="Cambria Math" w:hAnsi="Cambria Math"/>
+            </w:rPr>
+            <m:t>=</m:t>
+          </m:r>
+          <m:nary>
+            <m:naryPr>
+              <m:chr m:val="∑"/>
+              <m:limLoc m:val="undOvr"/>
+              <m:ctrlPr>
+                <w:rPr>
+                  <w:rFonts w:ascii="Cambria Math" w:hAnsi="Cambria Math"/>
+                </w:rPr>
+              </m:ctrlPr>
+            </m:naryPr>
+            <m:sub>
+              <m:r>
+                <w:rPr>
+                  <w:rFonts w:ascii="Cambria Math" w:hAnsi="Cambria Math"/>
+                </w:rPr>
+                <m:t>i=1</m:t>
+              </m:r>
+            </m:sub>
+            <m:sup>
+              <m:r>
+                <w:rPr>
+                  <w:rFonts w:ascii="Cambria Math" w:hAnsi="Cambria Math"/>
+                </w:rPr>
+                <m:t>n</m:t>
+              </m:r>
+            </m:sup>
+            <m:e>
+              <m:sSup>
+                <m:sSupPr>
+                  <m:ctrlPr>
+                    <w:rPr>
+                      <w:rFonts w:ascii="Cambria Math" w:hAnsi="Cambria Math"/>
+                      <w:i/>
+                    </w:rPr>
+                  </m:ctrlPr>
+                </m:sSupPr>
+                <m:e>
+                  <m:r>
+                    <w:rPr>
+                      <w:rFonts w:ascii="Cambria Math" w:hAnsi="Cambria Math"/>
+                    </w:rPr>
+                    <m:t>γ</m:t>
+                  </m:r>
+                </m:e>
+                <m:sup>
+                  <m:r>
+                    <w:rPr>
+                      <w:rFonts w:ascii="Cambria Math" w:hAnsi="Cambria Math"/>
+                    </w:rPr>
+                    <m:t>i-1</m:t>
+                  </m:r>
+                </m:sup>
+              </m:sSup>
+            </m:e>
+          </m:nary>
+          <m:r>
+            <w:rPr>
+              <w:rFonts w:ascii="Cambria Math" w:hAnsi="Cambria Math"/>
+            </w:rPr>
+            <m:t>∙</m:t>
+          </m:r>
+          <m:sSup>
+            <m:sSupPr>
+              <m:ctrlPr>
+                <w:rPr>
+                  <w:rFonts w:ascii="Cambria Math" w:hAnsi="Cambria Math"/>
+                  <w:i/>
+                </w:rPr>
+              </m:ctrlPr>
+            </m:sSupPr>
+            <m:e>
+              <m:r>
+                <w:rPr>
+                  <w:rFonts w:ascii="Cambria Math" w:hAnsi="Cambria Math"/>
+                </w:rPr>
+                <m:t>login</m:t>
+              </m:r>
+            </m:e>
+            <m:sup>
+              <m:r>
+                <w:rPr>
+                  <w:rFonts w:ascii="Cambria Math" w:hAnsi="Cambria Math"/>
+                </w:rPr>
+                <m:t>(i)</m:t>
+              </m:r>
+            </m:sup>
+          </m:sSup>
+          <m:r>
+            <w:rPr>
+              <w:rFonts w:ascii="Cambria Math" w:hAnsi="Cambria Math"/>
+            </w:rPr>
+            <m:t xml:space="preserve">          </m:t>
+          </m:r>
+          <m:r>
+            <w:rPr>
+              <w:rFonts w:ascii="Cambria Math" w:hAnsi="Cambria Math"/>
+            </w:rPr>
+            <m:t xml:space="preserve">                             </m:t>
+          </m:r>
+          <m:r>
+            <w:rPr>
+              <w:rFonts w:ascii="Cambria Math" w:hAnsi="Cambria Math"/>
+            </w:rPr>
+            <m:t xml:space="preserve">                </m:t>
+          </m:r>
+          <m:r>
+            <w:rPr>
+              <w:rFonts w:ascii="Cambria Math" w:hAnsi="Cambria Math"/>
+            </w:rPr>
+            <m:t xml:space="preserve">    </m:t>
+          </m:r>
+          <m:r>
+            <w:rPr>
+              <w:rFonts w:ascii="Cambria Math" w:hAnsi="Cambria Math"/>
+            </w:rPr>
+            <m:t xml:space="preserve">         (1</m:t>
+          </m:r>
+          <m:r>
+            <w:rPr>
+              <w:rFonts w:ascii="Cambria Math" w:hAnsi="Cambria Math"/>
+            </w:rPr>
+            <m:t>)</m:t>
+          </m:r>
+        </m:oMath>
+      </m:oMathPara>
+    </w:p>
+    <w:p>
+      <m:oMathPara>
+        <m:oMathParaPr>
+          <m:jc m:val="right"/>
+        </m:oMathParaPr>
+        <m:oMath>
+          <m:sSub>
+            <m:sSubPr>
+              <m:ctrlPr>
+                <w:rPr>
+                  <w:rFonts w:ascii="Cambria Math" w:hAnsi="Cambria Math"/>
+                </w:rPr>
+              </m:ctrlPr>
+            </m:sSubPr>
+            <m:e>
+              <m:r>
+                <w:rPr>
+                  <w:rFonts w:ascii="Cambria Math" w:hAnsi="Cambria Math"/>
+                </w:rPr>
+                <m:t>GMP</m:t>
+              </m:r>
+            </m:e>
+            <m:sub>
+              <m:r>
+                <w:rPr>
+                  <w:rFonts w:ascii="Cambria Math" w:hAnsi="Cambria Math"/>
+                </w:rPr>
+                <m:t>deposit</m:t>
+              </m:r>
+            </m:sub>
+          </m:sSub>
+          <m:r>
+            <w:rPr>
+              <w:rFonts w:ascii="Cambria Math" w:hAnsi="Cambria Math"/>
+            </w:rPr>
+            <m:t>=</m:t>
+          </m:r>
+          <m:nary>
+            <m:naryPr>
+              <m:chr m:val="∑"/>
+              <m:limLoc m:val="undOvr"/>
+              <m:ctrlPr>
+                <w:rPr>
+                  <w:rFonts w:ascii="Cambria Math" w:hAnsi="Cambria Math"/>
+                </w:rPr>
+              </m:ctrlPr>
+            </m:naryPr>
+            <m:sub>
+              <m:r>
+                <w:rPr>
+                  <w:rFonts w:ascii="Cambria Math" w:hAnsi="Cambria Math"/>
+                </w:rPr>
+                <m:t>i=1</m:t>
+              </m:r>
+            </m:sub>
+            <m:sup>
+              <m:r>
+                <w:rPr>
+                  <w:rFonts w:ascii="Cambria Math" w:hAnsi="Cambria Math"/>
+                </w:rPr>
+                <m:t>n</m:t>
+              </m:r>
+            </m:sup>
+            <m:e>
+              <m:sSup>
+                <m:sSupPr>
+                  <m:ctrlPr>
+                    <w:rPr>
+                      <w:rFonts w:ascii="Cambria Math" w:hAnsi="Cambria Math"/>
+                      <w:i/>
+                    </w:rPr>
+                  </m:ctrlPr>
+                </m:sSupPr>
+                <m:e>
+                  <m:r>
+                    <w:rPr>
+                      <w:rFonts w:ascii="Cambria Math" w:hAnsi="Cambria Math"/>
+                    </w:rPr>
+                    <m:t>γ</m:t>
+                  </m:r>
+                </m:e>
+                <m:sup>
+                  <m:r>
+                    <w:rPr>
+                      <w:rFonts w:ascii="Cambria Math" w:hAnsi="Cambria Math"/>
+                    </w:rPr>
+                    <m:t>i-1</m:t>
+                  </m:r>
+                </m:sup>
+              </m:sSup>
+            </m:e>
+          </m:nary>
+          <m:r>
+            <w:rPr>
+              <w:rFonts w:ascii="Cambria Math" w:hAnsi="Cambria Math"/>
+            </w:rPr>
+            <m:t>∙</m:t>
+          </m:r>
+          <m:sSup>
+            <m:sSupPr>
+              <m:ctrlPr>
+                <w:rPr>
+                  <w:rFonts w:ascii="Cambria Math" w:hAnsi="Cambria Math"/>
+                  <w:i/>
+                </w:rPr>
+              </m:ctrlPr>
+            </m:sSupPr>
+            <m:e>
+              <m:r>
+                <w:rPr>
+                  <w:rFonts w:ascii="Cambria Math" w:hAnsi="Cambria Math"/>
+                </w:rPr>
+                <m:t>deposit</m:t>
+              </m:r>
+            </m:e>
+            <m:sup>
+              <m:r>
+                <w:rPr>
+                  <w:rFonts w:ascii="Cambria Math" w:hAnsi="Cambria Math"/>
+                </w:rPr>
+                <m:t>(i)</m:t>
+              </m:r>
+            </m:sup>
+          </m:sSup>
+          <m:r>
+            <w:rPr>
+              <w:rFonts w:ascii="Cambria Math" w:hAnsi="Cambria Math"/>
+            </w:rPr>
+            <m:t xml:space="preserve">             </m:t>
+          </m:r>
+          <m:r>
+            <w:rPr>
+              <w:rFonts w:ascii="Cambria Math" w:hAnsi="Cambria Math"/>
+            </w:rPr>
+            <m:t xml:space="preserve">                                    </m:t>
+          </m:r>
+          <m:r>
+            <w:rPr>
+              <w:rFonts w:ascii="Cambria Math" w:hAnsi="Cambria Math"/>
+            </w:rPr>
+            <m:t xml:space="preserve">              (</m:t>
+          </m:r>
+          <m:r>
+            <w:rPr>
+              <w:rFonts w:ascii="Cambria Math" w:hAnsi="Cambria Math"/>
+            </w:rPr>
+            <m:t>2</m:t>
+          </m:r>
+          <m:r>
+            <w:rPr>
+              <w:rFonts w:ascii="Cambria Math" w:hAnsi="Cambria Math"/>
+            </w:rPr>
+            <m:t>)</m:t>
+          </m:r>
+        </m:oMath>
+      </m:oMathPara>
+    </w:p>
+    <w:bookmarkEnd w:id="0"/>
+    <w:p>
+      <w:pPr>
+        <w:rPr>
+          <w:rFonts w:hint="eastAsia"/>
+        </w:rPr>
+      </w:pPr>
+      <m:oMathPara>
+        <m:oMathParaPr>
+          <m:jc m:val="right"/>
+        </m:oMathParaPr>
+        <m:oMath>
+          <m:sSubSup>
+            <m:sSubSupPr>
+              <m:ctrlPr>
+                <w:rPr>
+                  <w:rFonts w:ascii="Cambria Math" w:hAnsi="Cambria Math"/>
+                  <w:i/>
+                </w:rPr>
+              </m:ctrlPr>
+            </m:sSubSupPr>
+            <m:e>
+              <m:r>
+                <w:rPr>
+                  <w:rFonts w:ascii="Cambria Math" w:hAnsi="Cambria Math"/>
+                </w:rPr>
+                <m:t>TNorm_GMP</m:t>
+              </m:r>
+            </m:e>
+            <m:sub>
+              <m:r>
+                <w:rPr>
+                  <w:rFonts w:ascii="Cambria Math" w:hAnsi="Cambria Math"/>
+                </w:rPr>
+                <m:t>login</m:t>
+              </m:r>
+            </m:sub>
+            <m:sup>
+              <m:r>
+                <w:rPr>
+                  <w:rFonts w:ascii="Cambria Math" w:hAnsi="Cambria Math"/>
+                </w:rPr>
+                <m:t>(i)</m:t>
+              </m:r>
+            </m:sup>
+          </m:sSubSup>
+          <m:r>
+            <w:rPr>
+              <w:rFonts w:ascii="Cambria Math" w:hAnsi="Cambria Math"/>
+            </w:rPr>
+            <m:t>=</m:t>
+          </m:r>
+          <m:d>
+            <m:dPr>
+              <m:begChr m:val="{"/>
+              <m:endChr m:val=""/>
+              <m:ctrlPr>
+                <w:rPr>
+                  <w:rFonts w:ascii="Cambria Math" w:hAnsi="Cambria Math"/>
+                </w:rPr>
+              </m:ctrlPr>
+            </m:dPr>
+            <m:e>
+              <m:m>
+                <m:mPr>
+                  <m:mcs>
+                    <m:mc>
+                      <m:mcPr>
+                        <m:count m:val="1"/>
+                        <m:mcJc m:val="center"/>
+                      </m:mcPr>
+                    </m:mc>
+                  </m:mcs>
+                  <m:ctrlPr>
+                    <w:rPr>
+                      <w:rFonts w:ascii="Cambria Math" w:hAnsi="Cambria Math"/>
+                      <w:i/>
+                    </w:rPr>
+                  </m:ctrlPr>
+                </m:mPr>
+                <m:mr>
+                  <m:e>
+                    <m:f>
+                      <m:fPr>
+                        <m:ctrlPr>
+                          <w:rPr>
+                            <w:rFonts w:ascii="Cambria Math" w:hAnsi="Cambria Math"/>
+                            <w:i/>
+                          </w:rPr>
+                        </m:ctrlPr>
+                      </m:fPr>
+                      <m:num>
+                        <m:sSubSup>
+                          <m:sSubSupPr>
+                            <m:ctrlPr>
+                              <w:rPr>
+                                <w:rFonts w:ascii="Cambria Math" w:hAnsi="Cambria Math"/>
+                                <w:i/>
+                              </w:rPr>
+                            </m:ctrlPr>
+                          </m:sSubSupPr>
+                          <m:e>
+                            <m:r>
+                              <w:rPr>
+                                <w:rFonts w:ascii="Cambria Math" w:hAnsi="Cambria Math"/>
+                              </w:rPr>
+                              <m:t>GMP</m:t>
+                            </m:r>
+                          </m:e>
+                          <m:sub>
+                            <m:r>
+                              <w:rPr>
+                                <w:rFonts w:ascii="Cambria Math" w:hAnsi="Cambria Math"/>
+                              </w:rPr>
+                              <m:t>login</m:t>
+                            </m:r>
+                          </m:sub>
+                          <m:sup>
+                            <m:d>
+                              <m:dPr>
+                                <m:ctrlPr>
+                                  <w:rPr>
+                                    <w:rFonts w:ascii="Cambria Math" w:hAnsi="Cambria Math"/>
+                                    <w:i/>
+                                  </w:rPr>
+                                </m:ctrlPr>
+                              </m:dPr>
+                              <m:e>
+                                <m:r>
+                                  <w:rPr>
+                                    <w:rFonts w:ascii="Cambria Math" w:hAnsi="Cambria Math"/>
+                                  </w:rPr>
+                                  <m:t>i</m:t>
+                                </m:r>
+                              </m:e>
+                            </m:d>
+                          </m:sup>
+                        </m:sSubSup>
+                        <m:r>
+                          <w:rPr>
+                            <w:rFonts w:ascii="Cambria Math" w:hAnsi="Cambria Math"/>
+                          </w:rPr>
+                          <m:t>-Min</m:t>
+                        </m:r>
+                        <m:d>
+                          <m:dPr>
+                            <m:ctrlPr>
+                              <w:rPr>
+                                <w:rFonts w:ascii="Cambria Math" w:hAnsi="Cambria Math"/>
+                                <w:i/>
+                              </w:rPr>
+                            </m:ctrlPr>
+                          </m:dPr>
+                          <m:e>
+                            <m:sSub>
+                              <m:sSubPr>
+                                <m:ctrlPr>
+                                  <w:rPr>
+                                    <w:rFonts w:ascii="Cambria Math" w:hAnsi="Cambria Math"/>
+                                    <w:i/>
+                                  </w:rPr>
+                                </m:ctrlPr>
+                              </m:sSubPr>
+                              <m:e>
+                                <m:r>
+                                  <w:rPr>
+                                    <w:rFonts w:ascii="Cambria Math" w:hAnsi="Cambria Math"/>
+                                  </w:rPr>
+                                  <m:t>GMP</m:t>
+                                </m:r>
+                              </m:e>
+                              <m:sub>
+                                <m:r>
+                                  <w:rPr>
+                                    <w:rFonts w:ascii="Cambria Math" w:hAnsi="Cambria Math"/>
+                                  </w:rPr>
+                                  <m:t>login</m:t>
+                                </m:r>
+                              </m:sub>
+                            </m:sSub>
+                          </m:e>
+                        </m:d>
+                      </m:num>
+                      <m:den>
+                        <m:r>
+                          <w:rPr>
+                            <w:rFonts w:ascii="Cambria Math" w:hAnsi="Cambria Math"/>
+                          </w:rPr>
+                          <m:t>2[</m:t>
+                        </m:r>
+                        <m:sSub>
+                          <m:sSubPr>
+                            <m:ctrlPr>
+                              <w:rPr>
+                                <w:rFonts w:ascii="Cambria Math" w:hAnsi="Cambria Math"/>
+                                <w:i/>
+                              </w:rPr>
+                            </m:ctrlPr>
+                          </m:sSubPr>
+                          <m:e>
+                            <m:r>
+                              <w:rPr>
+                                <w:rFonts w:ascii="Cambria Math" w:hAnsi="Cambria Math"/>
+                              </w:rPr>
+                              <m:t>Avg</m:t>
+                            </m:r>
+                            <m:d>
+                              <m:dPr>
+                                <m:ctrlPr>
+                                  <w:rPr>
+                                    <w:rFonts w:ascii="Cambria Math" w:hAnsi="Cambria Math"/>
+                                    <w:i/>
+                                  </w:rPr>
+                                </m:ctrlPr>
+                              </m:dPr>
+                              <m:e>
+                                <m:sSub>
+                                  <m:sSubPr>
+                                    <m:ctrlPr>
+                                      <w:rPr>
+                                        <w:rFonts w:ascii="Cambria Math" w:hAnsi="Cambria Math"/>
+                                        <w:i/>
+                                      </w:rPr>
+                                    </m:ctrlPr>
+                                  </m:sSubPr>
+                                  <m:e>
+                                    <m:r>
+                                      <w:rPr>
+                                        <w:rFonts w:ascii="Cambria Math" w:hAnsi="Cambria Math"/>
+                                      </w:rPr>
+                                      <m:t>GMP</m:t>
+                                    </m:r>
+                                  </m:e>
+                                  <m:sub>
+                                    <m:r>
+                                      <w:rPr>
+                                        <w:rFonts w:ascii="Cambria Math" w:hAnsi="Cambria Math"/>
+                                      </w:rPr>
+                                      <m:t>login</m:t>
+                                    </m:r>
+                                  </m:sub>
+                                </m:sSub>
+                              </m:e>
+                            </m:d>
+                            <m:r>
+                              <w:rPr>
+                                <w:rFonts w:ascii="Cambria Math" w:hAnsi="Cambria Math"/>
+                              </w:rPr>
+                              <m:t>-Min(</m:t>
+                            </m:r>
+                            <m:r>
+                              <w:rPr>
+                                <w:rFonts w:ascii="Cambria Math" w:hAnsi="Cambria Math"/>
+                              </w:rPr>
+                              <m:t>GMP</m:t>
+                            </m:r>
+                          </m:e>
+                          <m:sub>
+                            <m:r>
+                              <w:rPr>
+                                <w:rFonts w:ascii="Cambria Math" w:hAnsi="Cambria Math"/>
+                              </w:rPr>
+                              <m:t>login</m:t>
+                            </m:r>
+                          </m:sub>
+                        </m:sSub>
+                        <m:r>
+                          <w:rPr>
+                            <w:rFonts w:ascii="Cambria Math" w:hAnsi="Cambria Math"/>
+                          </w:rPr>
+                          <m:t>)]</m:t>
+                        </m:r>
+                      </m:den>
+                    </m:f>
+                  </m:e>
+                </m:mr>
+                <m:mr>
+                  <m:e>
+                    <m:f>
+                      <m:fPr>
+                        <m:ctrlPr>
+                          <w:rPr>
+                            <w:rFonts w:ascii="Cambria Math" w:hAnsi="Cambria Math"/>
+                            <w:i/>
+                          </w:rPr>
+                        </m:ctrlPr>
+                      </m:fPr>
+                      <m:num>
+                        <m:r>
+                          <w:rPr>
+                            <w:rFonts w:ascii="Cambria Math" w:hAnsi="Cambria Math"/>
+                          </w:rPr>
+                          <m:t>1</m:t>
+                        </m:r>
+                      </m:num>
+                      <m:den>
+                        <m:r>
+                          <w:rPr>
+                            <w:rFonts w:ascii="Cambria Math" w:hAnsi="Cambria Math"/>
+                          </w:rPr>
+                          <m:t>1+</m:t>
+                        </m:r>
+                        <m:sSup>
+                          <m:sSupPr>
+                            <m:ctrlPr>
+                              <w:rPr>
+                                <w:rFonts w:ascii="Cambria Math" w:hAnsi="Cambria Math"/>
+                                <w:i/>
+                              </w:rPr>
+                            </m:ctrlPr>
+                          </m:sSupPr>
+                          <m:e>
+                            <m:r>
+                              <w:rPr>
+                                <w:rFonts w:ascii="Cambria Math" w:hAnsi="Cambria Math"/>
+                              </w:rPr>
+                              <m:t>e</m:t>
+                            </m:r>
+                          </m:e>
+                          <m:sup>
+                            <m:r>
+                              <w:rPr>
+                                <w:rFonts w:ascii="Cambria Math" w:hAnsi="Cambria Math"/>
+                              </w:rPr>
+                              <m:t>-</m:t>
+                            </m:r>
+                            <m:d>
+                              <m:dPr>
+                                <m:ctrlPr>
+                                  <w:rPr>
+                                    <w:rFonts w:ascii="Cambria Math" w:hAnsi="Cambria Math"/>
+                                    <w:i/>
+                                  </w:rPr>
+                                </m:ctrlPr>
+                              </m:dPr>
+                              <m:e>
+                                <m:f>
+                                  <m:fPr>
+                                    <m:ctrlPr>
+                                      <w:rPr>
+                                        <w:rFonts w:ascii="Cambria Math" w:hAnsi="Cambria Math"/>
+                                        <w:i/>
+                                      </w:rPr>
+                                    </m:ctrlPr>
+                                  </m:fPr>
+                                  <m:num>
+                                    <m:sSubSup>
+                                      <m:sSubSupPr>
+                                        <m:ctrlPr>
+                                          <w:rPr>
+                                            <w:rFonts w:ascii="Cambria Math" w:hAnsi="Cambria Math"/>
+                                            <w:i/>
+                                          </w:rPr>
+                                        </m:ctrlPr>
+                                      </m:sSubSupPr>
+                                      <m:e>
+                                        <m:r>
+                                          <w:rPr>
+                                            <w:rFonts w:ascii="Cambria Math" w:hAnsi="Cambria Math"/>
+                                          </w:rPr>
+                                          <m:t>GMP</m:t>
+                                        </m:r>
+                                      </m:e>
+                                      <m:sub>
+                                        <m:r>
+                                          <w:rPr>
+                                            <w:rFonts w:ascii="Cambria Math" w:hAnsi="Cambria Math"/>
+                                          </w:rPr>
+                                          <m:t>login</m:t>
+                                        </m:r>
+                                      </m:sub>
+                                      <m:sup>
+                                        <m:d>
+                                          <m:dPr>
+                                            <m:ctrlPr>
+                                              <w:rPr>
+                                                <w:rFonts w:ascii="Cambria Math" w:hAnsi="Cambria Math"/>
+                                                <w:i/>
+                                              </w:rPr>
+                                            </m:ctrlPr>
+                                          </m:dPr>
+                                          <m:e>
+                                            <m:r>
+                                              <w:rPr>
+                                                <w:rFonts w:ascii="Cambria Math" w:hAnsi="Cambria Math"/>
+                                              </w:rPr>
+                                              <m:t>i</m:t>
+                                            </m:r>
+                                          </m:e>
+                                        </m:d>
+                                      </m:sup>
+                                    </m:sSubSup>
+                                    <m:r>
+                                      <w:rPr>
+                                        <w:rFonts w:ascii="Cambria Math" w:hAnsi="Cambria Math"/>
+                                      </w:rPr>
+                                      <m:t>-Avg</m:t>
+                                    </m:r>
+                                    <m:d>
+                                      <m:dPr>
+                                        <m:ctrlPr>
+                                          <w:rPr>
+                                            <w:rFonts w:ascii="Cambria Math" w:hAnsi="Cambria Math"/>
+                                            <w:i/>
+                                          </w:rPr>
+                                        </m:ctrlPr>
+                                      </m:dPr>
+                                      <m:e>
+                                        <m:sSub>
+                                          <m:sSubPr>
+                                            <m:ctrlPr>
+                                              <w:rPr>
+                                                <w:rFonts w:ascii="Cambria Math" w:hAnsi="Cambria Math"/>
+                                                <w:i/>
+                                              </w:rPr>
+                                            </m:ctrlPr>
+                                          </m:sSubPr>
+                                          <m:e>
+                                            <m:r>
+                                              <w:rPr>
+                                                <w:rFonts w:ascii="Cambria Math" w:hAnsi="Cambria Math"/>
+                                              </w:rPr>
+                                              <m:t>GMP</m:t>
+                                            </m:r>
+                                          </m:e>
+                                          <m:sub>
+                                            <m:r>
+                                              <w:rPr>
+                                                <w:rFonts w:ascii="Cambria Math" w:hAnsi="Cambria Math"/>
+                                              </w:rPr>
+                                              <m:t>login</m:t>
+                                            </m:r>
+                                          </m:sub>
+                                        </m:sSub>
+                                      </m:e>
+                                    </m:d>
+                                  </m:num>
+                                  <m:den>
+                                    <m:r>
+                                      <w:rPr>
+                                        <w:rFonts w:ascii="Cambria Math" w:hAnsi="Cambria Math"/>
+                                      </w:rPr>
+                                      <m:t>Std</m:t>
+                                    </m:r>
+                                    <m:d>
+                                      <m:dPr>
+                                        <m:ctrlPr>
+                                          <w:rPr>
+                                            <w:rFonts w:ascii="Cambria Math" w:hAnsi="Cambria Math"/>
+                                            <w:i/>
+                                          </w:rPr>
+                                        </m:ctrlPr>
+                                      </m:dPr>
+                                      <m:e>
+                                        <m:sSub>
+                                          <m:sSubPr>
+                                            <m:ctrlPr>
+                                              <w:rPr>
+                                                <w:rFonts w:ascii="Cambria Math" w:hAnsi="Cambria Math"/>
+                                                <w:i/>
+                                              </w:rPr>
+                                            </m:ctrlPr>
+                                          </m:sSubPr>
+                                          <m:e>
+                                            <m:r>
+                                              <w:rPr>
+                                                <w:rFonts w:ascii="Cambria Math" w:hAnsi="Cambria Math"/>
+                                              </w:rPr>
+                                              <m:t>GMP</m:t>
+                                            </m:r>
+                                          </m:e>
+                                          <m:sub>
+                                            <m:r>
+                                              <w:rPr>
+                                                <w:rFonts w:ascii="Cambria Math" w:hAnsi="Cambria Math"/>
+                                              </w:rPr>
+                                              <m:t>login</m:t>
+                                            </m:r>
+                                          </m:sub>
+                                        </m:sSub>
+                                      </m:e>
+                                    </m:d>
+                                  </m:den>
+                                </m:f>
+                              </m:e>
+                            </m:d>
+                          </m:sup>
+                        </m:sSup>
+                      </m:den>
+                    </m:f>
+                  </m:e>
+                </m:mr>
+              </m:m>
+              <m:r>
+                <w:rPr>
+                  <w:rFonts w:ascii="Cambria Math" w:hAnsi="Cambria Math"/>
+                </w:rPr>
+                <m:t xml:space="preserve">              </m:t>
+              </m:r>
+              <m:r>
+                <w:rPr>
+                  <w:rFonts w:ascii="Cambria Math" w:hAnsi="Cambria Math"/>
+                </w:rPr>
+                <m:t xml:space="preserve"> </m:t>
+              </m:r>
+              <m:r>
+                <w:rPr>
+                  <w:rFonts w:ascii="Cambria Math" w:hAnsi="Cambria Math"/>
+                </w:rPr>
+                <m:t xml:space="preserve">              (</m:t>
+              </m:r>
+              <m:r>
+                <w:rPr>
+                  <w:rFonts w:ascii="Cambria Math" w:hAnsi="Cambria Math"/>
+                </w:rPr>
+                <m:t>3</m:t>
+              </m:r>
+              <m:r>
+                <w:rPr>
+                  <w:rFonts w:ascii="Cambria Math" w:hAnsi="Cambria Math"/>
+                </w:rPr>
+                <m:t>)</m:t>
+              </m:r>
+            </m:e>
+          </m:d>
+        </m:oMath>
+      </m:oMathPara>
+    </w:p>
+    <w:p>
+      <w:pPr>
+        <w:rPr>
+          <w:rFonts w:hint="eastAsia"/>
+        </w:rPr>
+      </w:pPr>
+      <m:oMathPara>
+        <m:oMathParaPr>
+          <m:jc m:val="right"/>
+        </m:oMathParaPr>
+        <m:oMath>
+          <m:sSubSup>
+            <m:sSubSupPr>
+              <m:ctrlPr>
+                <w:rPr>
+                  <w:rFonts w:ascii="Cambria Math" w:hAnsi="Cambria Math"/>
+                  <w:i/>
+                </w:rPr>
+              </m:ctrlPr>
+            </m:sSubSupPr>
+            <m:e>
+              <m:r>
+                <w:rPr>
+                  <w:rFonts w:ascii="Cambria Math" w:hAnsi="Cambria Math"/>
+                </w:rPr>
+                <m:t>TNorm_GMP</m:t>
+              </m:r>
+            </m:e>
+            <m:sub>
+              <m:r>
+                <w:rPr>
+                  <w:rFonts w:ascii="Cambria Math" w:hAnsi="Cambria Math"/>
+                </w:rPr>
+                <m:t>deposit</m:t>
+              </m:r>
+            </m:sub>
+            <m:sup>
+              <m:r>
+                <w:rPr>
+                  <w:rFonts w:ascii="Cambria Math" w:hAnsi="Cambria Math"/>
+                </w:rPr>
+                <m:t>(i)</m:t>
+              </m:r>
+            </m:sup>
+          </m:sSubSup>
+          <m:r>
+            <w:rPr>
+              <w:rFonts w:ascii="Cambria Math" w:hAnsi="Cambria Math"/>
+            </w:rPr>
+            <m:t>=</m:t>
+          </m:r>
+          <m:d>
+            <m:dPr>
+              <m:begChr m:val="{"/>
+              <m:endChr m:val=""/>
+              <m:ctrlPr>
+                <w:rPr>
+                  <w:rFonts w:ascii="Cambria Math" w:hAnsi="Cambria Math"/>
+                </w:rPr>
+              </m:ctrlPr>
+            </m:dPr>
+            <m:e>
+              <m:m>
+                <m:mPr>
+                  <m:mcs>
+                    <m:mc>
+                      <m:mcPr>
+                        <m:count m:val="1"/>
+                        <m:mcJc m:val="center"/>
+                      </m:mcPr>
+                    </m:mc>
+                  </m:mcs>
+                  <m:ctrlPr>
+                    <w:rPr>
+                      <w:rFonts w:ascii="Cambria Math" w:hAnsi="Cambria Math"/>
+                      <w:i/>
+                    </w:rPr>
+                  </m:ctrlPr>
+                </m:mPr>
+                <m:mr>
+                  <m:e>
+                    <m:f>
+                      <m:fPr>
+                        <m:ctrlPr>
+                          <w:rPr>
+                            <w:rFonts w:ascii="Cambria Math" w:hAnsi="Cambria Math"/>
+                            <w:i/>
+                          </w:rPr>
+                        </m:ctrlPr>
+                      </m:fPr>
+                      <m:num>
+                        <m:sSubSup>
+                          <m:sSubSupPr>
+                            <m:ctrlPr>
+                              <w:rPr>
+                                <w:rFonts w:ascii="Cambria Math" w:hAnsi="Cambria Math"/>
+                                <w:i/>
+                              </w:rPr>
+                            </m:ctrlPr>
+                          </m:sSubSupPr>
+                          <m:e>
+                            <m:r>
+                              <w:rPr>
+                                <w:rFonts w:ascii="Cambria Math" w:hAnsi="Cambria Math"/>
+                              </w:rPr>
+                              <m:t>GMP</m:t>
+                            </m:r>
+                          </m:e>
+                          <m:sub>
+                            <m:r>
+                              <w:rPr>
+                                <w:rFonts w:ascii="Cambria Math" w:hAnsi="Cambria Math"/>
+                              </w:rPr>
+                              <m:t>deposit</m:t>
+                            </m:r>
+                          </m:sub>
+                          <m:sup>
+                            <m:r>
+                              <w:rPr>
+                                <w:rFonts w:ascii="Cambria Math" w:hAnsi="Cambria Math"/>
+                              </w:rPr>
+                              <m:t>(i)</m:t>
+                            </m:r>
+                          </m:sup>
+                        </m:sSubSup>
+                        <m:r>
+                          <w:rPr>
+                            <w:rFonts w:ascii="Cambria Math" w:hAnsi="Cambria Math"/>
+                          </w:rPr>
+                          <m:t>-Min(</m:t>
+                        </m:r>
+                        <m:sSub>
+                          <m:sSubPr>
+                            <m:ctrlPr>
+                              <w:rPr>
+                                <w:rFonts w:ascii="Cambria Math" w:hAnsi="Cambria Math"/>
+                                <w:i/>
+                              </w:rPr>
+                            </m:ctrlPr>
+                          </m:sSubPr>
+                          <m:e>
+                            <m:r>
+                              <w:rPr>
+                                <w:rFonts w:ascii="Cambria Math" w:hAnsi="Cambria Math"/>
+                              </w:rPr>
+                              <m:t>GMP</m:t>
+                            </m:r>
+                          </m:e>
+                          <m:sub>
+                            <m:r>
+                              <w:rPr>
+                                <w:rFonts w:ascii="Cambria Math" w:hAnsi="Cambria Math"/>
+                              </w:rPr>
+                              <m:t>deposit</m:t>
+                            </m:r>
+                          </m:sub>
+                        </m:sSub>
+                        <m:r>
+                          <w:rPr>
+                            <w:rFonts w:ascii="Cambria Math" w:hAnsi="Cambria Math"/>
+                          </w:rPr>
+                          <m:t>)</m:t>
+                        </m:r>
+                      </m:num>
+                      <m:den>
+                        <m:r>
+                          <w:rPr>
+                            <w:rFonts w:ascii="Cambria Math" w:hAnsi="Cambria Math"/>
+                          </w:rPr>
+                          <m:t>2[</m:t>
+                        </m:r>
+                        <m:sSub>
+                          <m:sSubPr>
+                            <m:ctrlPr>
+                              <w:rPr>
+                                <w:rFonts w:ascii="Cambria Math" w:hAnsi="Cambria Math"/>
+                                <w:i/>
+                              </w:rPr>
+                            </m:ctrlPr>
+                          </m:sSubPr>
+                          <m:e>
+                            <m:r>
+                              <w:rPr>
+                                <w:rFonts w:ascii="Cambria Math" w:hAnsi="Cambria Math"/>
+                              </w:rPr>
+                              <m:t>Avg</m:t>
+                            </m:r>
+                            <m:d>
+                              <m:dPr>
+                                <m:ctrlPr>
+                                  <w:rPr>
+                                    <w:rFonts w:ascii="Cambria Math" w:hAnsi="Cambria Math"/>
+                                    <w:i/>
+                                  </w:rPr>
+                                </m:ctrlPr>
+                              </m:dPr>
+                              <m:e>
+                                <m:sSub>
+                                  <m:sSubPr>
+                                    <m:ctrlPr>
+                                      <w:rPr>
+                                        <w:rFonts w:ascii="Cambria Math" w:hAnsi="Cambria Math"/>
+                                        <w:i/>
+                                      </w:rPr>
+                                    </m:ctrlPr>
+                                  </m:sSubPr>
+                                  <m:e>
+                                    <m:r>
+                                      <w:rPr>
+                                        <w:rFonts w:ascii="Cambria Math" w:hAnsi="Cambria Math"/>
+                                      </w:rPr>
+                                      <m:t>GMP</m:t>
+                                    </m:r>
+                                  </m:e>
+                                  <m:sub>
+                                    <m:r>
+                                      <w:rPr>
+                                        <w:rFonts w:ascii="Cambria Math" w:hAnsi="Cambria Math"/>
+                                      </w:rPr>
+                                      <m:t>deposit</m:t>
+                                    </m:r>
+                                  </m:sub>
+                                </m:sSub>
+                              </m:e>
+                            </m:d>
+                            <m:r>
+                              <w:rPr>
+                                <w:rFonts w:ascii="Cambria Math" w:hAnsi="Cambria Math"/>
+                              </w:rPr>
+                              <m:t>-Min(GMP</m:t>
+                            </m:r>
+                          </m:e>
+                          <m:sub>
+                            <m:r>
+                              <w:rPr>
+                                <w:rFonts w:ascii="Cambria Math" w:hAnsi="Cambria Math"/>
+                              </w:rPr>
+                              <m:t>deposit</m:t>
+                            </m:r>
+                          </m:sub>
+                        </m:sSub>
+                        <m:r>
+                          <w:rPr>
+                            <w:rFonts w:ascii="Cambria Math" w:hAnsi="Cambria Math"/>
+                          </w:rPr>
+                          <m:t>)]</m:t>
+                        </m:r>
+                      </m:den>
+                    </m:f>
+                  </m:e>
+                </m:mr>
+                <m:mr>
+                  <m:e>
+                    <m:f>
+                      <m:fPr>
+                        <m:ctrlPr>
+                          <w:rPr>
+                            <w:rFonts w:ascii="Cambria Math" w:hAnsi="Cambria Math"/>
+                            <w:i/>
+                          </w:rPr>
+                        </m:ctrlPr>
+                      </m:fPr>
+                      <m:num>
+                        <m:r>
+                          <w:rPr>
+                            <w:rFonts w:ascii="Cambria Math" w:hAnsi="Cambria Math"/>
+                          </w:rPr>
+                          <m:t>1</m:t>
+                        </m:r>
+                      </m:num>
+                      <m:den>
+                        <m:r>
+                          <w:rPr>
+                            <w:rFonts w:ascii="Cambria Math" w:hAnsi="Cambria Math"/>
+                          </w:rPr>
+                          <m:t>1+</m:t>
+                        </m:r>
+                        <m:sSup>
+                          <m:sSupPr>
+                            <m:ctrlPr>
+                              <w:rPr>
+                                <w:rFonts w:ascii="Cambria Math" w:hAnsi="Cambria Math"/>
+                                <w:i/>
+                              </w:rPr>
+                            </m:ctrlPr>
+                          </m:sSupPr>
+                          <m:e>
+                            <m:r>
+                              <w:rPr>
+                                <w:rFonts w:ascii="Cambria Math" w:hAnsi="Cambria Math"/>
+                              </w:rPr>
+                              <m:t>e</m:t>
+                            </m:r>
+                          </m:e>
+                          <m:sup>
+                            <m:r>
+                              <w:rPr>
+                                <w:rFonts w:ascii="Cambria Math" w:hAnsi="Cambria Math"/>
+                              </w:rPr>
+                              <m:t>-(</m:t>
+                            </m:r>
+                            <m:f>
+                              <m:fPr>
+                                <m:ctrlPr>
+                                  <w:rPr>
+                                    <w:rFonts w:ascii="Cambria Math" w:hAnsi="Cambria Math"/>
+                                    <w:i/>
+                                  </w:rPr>
+                                </m:ctrlPr>
+                              </m:fPr>
+                              <m:num>
+                                <m:sSubSup>
+                                  <m:sSubSupPr>
+                                    <m:ctrlPr>
+                                      <w:rPr>
+                                        <w:rFonts w:ascii="Cambria Math" w:hAnsi="Cambria Math"/>
+                                        <w:i/>
+                                      </w:rPr>
+                                    </m:ctrlPr>
+                                  </m:sSubSupPr>
+                                  <m:e>
+                                    <m:r>
+                                      <w:rPr>
+                                        <w:rFonts w:ascii="Cambria Math" w:hAnsi="Cambria Math"/>
+                                      </w:rPr>
+                                      <m:t>GMP</m:t>
+                                    </m:r>
+                                  </m:e>
+                                  <m:sub>
+                                    <m:r>
+                                      <w:rPr>
+                                        <w:rFonts w:ascii="Cambria Math" w:hAnsi="Cambria Math"/>
+                                      </w:rPr>
+                                      <m:t>deposit</m:t>
+                                    </m:r>
+                                  </m:sub>
+                                  <m:sup>
+                                    <m:r>
+                                      <w:rPr>
+                                        <w:rFonts w:ascii="Cambria Math" w:hAnsi="Cambria Math"/>
+                                      </w:rPr>
+                                      <m:t>(i)</m:t>
+                                    </m:r>
+                                  </m:sup>
+                                </m:sSubSup>
+                                <m:r>
+                                  <w:rPr>
+                                    <w:rFonts w:ascii="Cambria Math" w:hAnsi="Cambria Math"/>
+                                  </w:rPr>
+                                  <m:t>-Avg(</m:t>
+                                </m:r>
+                                <m:sSub>
+                                  <m:sSubPr>
+                                    <m:ctrlPr>
+                                      <w:rPr>
+                                        <w:rFonts w:ascii="Cambria Math" w:hAnsi="Cambria Math"/>
+                                        <w:i/>
+                                      </w:rPr>
+                                    </m:ctrlPr>
+                                  </m:sSubPr>
+                                  <m:e>
+                                    <m:r>
+                                      <w:rPr>
+                                        <w:rFonts w:ascii="Cambria Math" w:hAnsi="Cambria Math"/>
+                                      </w:rPr>
+                                      <m:t>GMP</m:t>
+                                    </m:r>
+                                  </m:e>
+                                  <m:sub>
+                                    <m:r>
+                                      <w:rPr>
+                                        <w:rFonts w:ascii="Cambria Math" w:hAnsi="Cambria Math"/>
+                                      </w:rPr>
+                                      <m:t>deposit</m:t>
+                                    </m:r>
+                                  </m:sub>
+                                </m:sSub>
+                                <m:r>
+                                  <w:rPr>
+                                    <w:rFonts w:ascii="Cambria Math" w:hAnsi="Cambria Math"/>
+                                  </w:rPr>
+                                  <m:t>)</m:t>
+                                </m:r>
+                              </m:num>
+                              <m:den>
+                                <m:r>
+                                  <w:rPr>
+                                    <w:rFonts w:ascii="Cambria Math" w:hAnsi="Cambria Math"/>
+                                  </w:rPr>
+                                  <m:t>Std(</m:t>
+                                </m:r>
+                                <m:sSub>
+                                  <m:sSubPr>
+                                    <m:ctrlPr>
+                                      <w:rPr>
+                                        <w:rFonts w:ascii="Cambria Math" w:hAnsi="Cambria Math"/>
+                                        <w:i/>
+                                      </w:rPr>
+                                    </m:ctrlPr>
+                                  </m:sSubPr>
+                                  <m:e>
+                                    <m:r>
+                                      <w:rPr>
+                                        <w:rFonts w:ascii="Cambria Math" w:hAnsi="Cambria Math"/>
+                                      </w:rPr>
+                                      <m:t>GMP</m:t>
+                                    </m:r>
+                                  </m:e>
+                                  <m:sub>
+                                    <m:r>
+                                      <w:rPr>
+                                        <w:rFonts w:ascii="Cambria Math" w:hAnsi="Cambria Math"/>
+                                      </w:rPr>
+                                      <m:t>deposit</m:t>
+                                    </m:r>
+                                  </m:sub>
+                                </m:sSub>
+                                <m:r>
+                                  <w:rPr>
+                                    <w:rFonts w:ascii="Cambria Math" w:hAnsi="Cambria Math"/>
+                                  </w:rPr>
+                                  <m:t>)</m:t>
+                                </m:r>
+                              </m:den>
+                            </m:f>
+                            <m:r>
+                              <w:rPr>
+                                <w:rFonts w:ascii="Cambria Math" w:hAnsi="Cambria Math"/>
+                              </w:rPr>
+                              <m:t>)</m:t>
+                            </m:r>
+                          </m:sup>
+                        </m:sSup>
+                      </m:den>
+                    </m:f>
+                  </m:e>
+                </m:mr>
+              </m:m>
+              <m:r>
+                <w:rPr>
+                  <w:rFonts w:ascii="Cambria Math" w:hAnsi="Cambria Math"/>
+                </w:rPr>
+                <m:t xml:space="preserve">  </m:t>
+              </m:r>
+              <m:r>
+                <w:rPr>
+                  <w:rFonts w:ascii="Cambria Math" w:hAnsi="Cambria Math"/>
+                </w:rPr>
+                <m:t xml:space="preserve"> </m:t>
+              </m:r>
+              <m:r>
+                <w:rPr>
+                  <w:rFonts w:ascii="Cambria Math" w:hAnsi="Cambria Math"/>
+                </w:rPr>
+                <m:t xml:space="preserve">                  (</m:t>
+              </m:r>
+              <m:r>
+                <w:rPr>
+                  <w:rFonts w:ascii="Cambria Math" w:hAnsi="Cambria Math"/>
+                </w:rPr>
+                <m:t>4</m:t>
+              </m:r>
+              <w:bookmarkStart w:id="1" w:name="_GoBack"/>
+              <w:bookmarkEnd w:id="1"/>
+              <m:r>
+                <w:rPr>
+                  <w:rFonts w:ascii="Cambria Math" w:hAnsi="Cambria Math"/>
+                </w:rPr>
+                <m:t>)</m:t>
+              </m:r>
+            </m:e>
+          </m:d>
+        </m:oMath>
+      </m:oMathPara>
+    </w:p>
+    <w:p>
+      <w:pPr>
+        <w:rPr>
+          <w:rFonts w:hint="eastAsia"/>
+        </w:rPr>
+      </w:pPr>
     </w:p>
     <w:sectPr>
       <w:pgSz w:w="11906" w:h="16838"/>
@@ -744,6 +2118,44 @@
     </w:sectPr>
   </w:body>
 </w:document>
+</file>
+
+<file path=word/endnotes.xml><?xml version="1.0" encoding="utf-8"?>
+<w:endnotes xmlns:wpc="http://schemas.microsoft.com/office/word/2010/wordprocessingCanvas" xmlns:cx="http://schemas.microsoft.com/office/drawing/2014/chartex" xmlns:cx1="http://schemas.microsoft.com/office/drawing/2015/9/8/chartex" xmlns:cx2="http://schemas.microsoft.com/office/drawing/2015/10/21/chartex" xmlns:cx3="http://schemas.microsoft.com/office/drawing/2016/5/9/chartex" xmlns:cx4="http://schemas.microsoft.com/office/drawing/2016/5/10/chartex" xmlns:cx5="http://schemas.microsoft.com/office/drawing/2016/5/11/chartex" xmlns:cx6="http://schemas.microsoft.com/office/drawing/2016/5/12/chartex" xmlns:cx7="http://schemas.microsoft.com/office/drawing/2016/5/13/chartex" xmlns:cx8="http://schemas.microsoft.com/office/drawing/2016/5/14/chartex" xmlns:mc="http://schemas.openxmlformats.org/markup-compatibility/2006" xmlns:aink="http://schemas.microsoft.com/office/drawing/2016/ink" xmlns:am3d="http://schemas.microsoft.com/office/drawing/2017/model3d" xmlns:o="urn:schemas-microsoft-com:office:office" xmlns:r="http://schemas.openxmlformats.org/officeDocument/2006/relationships" xmlns:m="http://schemas.openxmlformats.org/officeDocument/2006/math" xmlns:v="urn:schemas-microsoft-com:vml" xmlns:wp14="http://schemas.microsoft.com/office/word/2010/wordprocessingDrawing" xmlns:wp="http://schemas.openxmlformats.org/drawingml/2006/wordprocessingDrawing" xmlns:w10="urn:schemas-microsoft-com:office:word" xmlns:w="http://schemas.openxmlformats.org/wordprocessingml/2006/main" xmlns:w14="http://schemas.microsoft.com/office/word/2010/wordml" xmlns:w15="http://schemas.microsoft.com/office/word/2012/wordml" xmlns:w16cid="http://schemas.microsoft.com/office/word/2016/wordml/cid" xmlns:w16se="http://schemas.microsoft.com/office/word/2015/wordml/symex" xmlns:wpg="http://schemas.microsoft.com/office/word/2010/wordprocessingGroup" xmlns:wpi="http://schemas.microsoft.com/office/word/2010/wordprocessingInk" xmlns:wne="http://schemas.microsoft.com/office/word/2006/wordml" xmlns:wps="http://schemas.microsoft.com/office/word/2010/wordprocessingShape" mc:Ignorable="w14 w15 w16se w16cid wp14">
+  <w:endnote w:type="separator" w:id="-1">
+    <w:p>
+      <w:r>
+        <w:separator/>
+      </w:r>
+    </w:p>
+  </w:endnote>
+  <w:endnote w:type="continuationSeparator" w:id="0">
+    <w:p>
+      <w:r>
+        <w:continuationSeparator/>
+      </w:r>
+    </w:p>
+  </w:endnote>
+</w:endnotes>
+</file>
+
+<file path=word/footnotes.xml><?xml version="1.0" encoding="utf-8"?>
+<w:footnotes xmlns:wpc="http://schemas.microsoft.com/office/word/2010/wordprocessingCanvas" xmlns:cx="http://schemas.microsoft.com/office/drawing/2014/chartex" xmlns:cx1="http://schemas.microsoft.com/office/drawing/2015/9/8/chartex" xmlns:cx2="http://schemas.microsoft.com/office/drawing/2015/10/21/chartex" xmlns:cx3="http://schemas.microsoft.com/office/drawing/2016/5/9/chartex" xmlns:cx4="http://schemas.microsoft.com/office/drawing/2016/5/10/chartex" xmlns:cx5="http://schemas.microsoft.com/office/drawing/2016/5/11/chartex" xmlns:cx6="http://schemas.microsoft.com/office/drawing/2016/5/12/chartex" xmlns:cx7="http://schemas.microsoft.com/office/drawing/2016/5/13/chartex" xmlns:cx8="http://schemas.microsoft.com/office/drawing/2016/5/14/chartex" xmlns:mc="http://schemas.openxmlformats.org/markup-compatibility/2006" xmlns:aink="http://schemas.microsoft.com/office/drawing/2016/ink" xmlns:am3d="http://schemas.microsoft.com/office/drawing/2017/model3d" xmlns:o="urn:schemas-microsoft-com:office:office" xmlns:r="http://schemas.openxmlformats.org/officeDocument/2006/relationships" xmlns:m="http://schemas.openxmlformats.org/officeDocument/2006/math" xmlns:v="urn:schemas-microsoft-com:vml" xmlns:wp14="http://schemas.microsoft.com/office/word/2010/wordprocessingDrawing" xmlns:wp="http://schemas.openxmlformats.org/drawingml/2006/wordprocessingDrawing" xmlns:w10="urn:schemas-microsoft-com:office:word" xmlns:w="http://schemas.openxmlformats.org/wordprocessingml/2006/main" xmlns:w14="http://schemas.microsoft.com/office/word/2010/wordml" xmlns:w15="http://schemas.microsoft.com/office/word/2012/wordml" xmlns:w16cid="http://schemas.microsoft.com/office/word/2016/wordml/cid" xmlns:w16se="http://schemas.microsoft.com/office/word/2015/wordml/symex" xmlns:wpg="http://schemas.microsoft.com/office/word/2010/wordprocessingGroup" xmlns:wpi="http://schemas.microsoft.com/office/word/2010/wordprocessingInk" xmlns:wne="http://schemas.microsoft.com/office/word/2006/wordml" xmlns:wps="http://schemas.microsoft.com/office/word/2010/wordprocessingShape" mc:Ignorable="w14 w15 w16se w16cid wp14">
+  <w:footnote w:type="separator" w:id="-1">
+    <w:p>
+      <w:r>
+        <w:separator/>
+      </w:r>
+    </w:p>
+  </w:footnote>
+  <w:footnote w:type="continuationSeparator" w:id="0">
+    <w:p>
+      <w:r>
+        <w:continuationSeparator/>
+      </w:r>
+    </w:p>
+  </w:footnote>
+</w:footnotes>
 </file>
 
 <file path=word/numbering.xml><?xml version="1.0" encoding="utf-8"?>
@@ -881,7 +2293,7 @@
     </w:rPrDefault>
     <w:pPrDefault/>
   </w:docDefaults>
-  <w:latentStyles w:defLockedState="0" w:defUIPriority="99" w:defSemiHidden="0" w:defUnhideWhenUsed="0" w:defQFormat="0" w:count="375">
+  <w:latentStyles w:defLockedState="0" w:defUIPriority="99" w:defSemiHidden="0" w:defUnhideWhenUsed="0" w:defQFormat="0" w:count="376">
     <w:lsdException w:name="Normal" w:uiPriority="0" w:qFormat="1"/>
     <w:lsdException w:name="heading 1" w:uiPriority="9" w:qFormat="1"/>
     <w:lsdException w:name="heading 2" w:semiHidden="1" w:uiPriority="9" w:unhideWhenUsed="1" w:qFormat="1"/>
@@ -987,7 +2399,6 @@
     <w:lsdException w:name="HTML Sample" w:semiHidden="1" w:unhideWhenUsed="1"/>
     <w:lsdException w:name="HTML Typewriter" w:semiHidden="1" w:unhideWhenUsed="1"/>
     <w:lsdException w:name="HTML Variable" w:semiHidden="1" w:unhideWhenUsed="1"/>
-    <w:lsdException w:name="Normal Table" w:semiHidden="1" w:unhideWhenUsed="1"/>
     <w:lsdException w:name="annotation subject" w:semiHidden="1" w:unhideWhenUsed="1"/>
     <w:lsdException w:name="No List" w:semiHidden="1" w:unhideWhenUsed="1"/>
     <w:lsdException w:name="Outline List 1" w:semiHidden="1" w:unhideWhenUsed="1"/>
@@ -1034,10 +2445,8 @@
     <w:lsdException w:name="Table Subtle 2" w:semiHidden="1" w:unhideWhenUsed="1"/>
     <w:lsdException w:name="Table Web 1" w:semiHidden="1" w:unhideWhenUsed="1"/>
     <w:lsdException w:name="Table Web 2" w:semiHidden="1" w:unhideWhenUsed="1"/>
-    <w:lsdException w:name="Table Web 3" w:semiHidden="1" w:unhideWhenUsed="1"/>
     <w:lsdException w:name="Balloon Text" w:semiHidden="1" w:unhideWhenUsed="1"/>
     <w:lsdException w:name="Table Grid" w:uiPriority="39"/>
-    <w:lsdException w:name="Table Theme" w:semiHidden="1" w:unhideWhenUsed="1"/>
     <w:lsdException w:name="Placeholder Text" w:semiHidden="1"/>
     <w:lsdException w:name="No Spacing" w:uiPriority="1" w:qFormat="1"/>
     <w:lsdException w:name="Light Shading" w:uiPriority="60"/>
@@ -1257,6 +2666,7 @@
     <w:lsdException w:name="Smart Hyperlink" w:semiHidden="1" w:unhideWhenUsed="1"/>
     <w:lsdException w:name="Hashtag" w:semiHidden="1" w:unhideWhenUsed="1"/>
     <w:lsdException w:name="Unresolved Mention" w:semiHidden="1" w:unhideWhenUsed="1"/>
+    <w:lsdException w:name="Smart Link" w:semiHidden="1" w:unhideWhenUsed="1"/>
   </w:latentStyles>
   <w:style w:type="paragraph" w:default="1" w:styleId="a">
     <w:name w:val="Normal"/>
@@ -1527,6 +2937,71 @@
     <w:pPr>
       <w:ind w:firstLineChars="200" w:firstLine="420"/>
     </w:pPr>
+  </w:style>
+  <w:style w:type="paragraph" w:styleId="a7">
+    <w:name w:val="header"/>
+    <w:basedOn w:val="a"/>
+    <w:link w:val="a8"/>
+    <w:uiPriority w:val="99"/>
+    <w:unhideWhenUsed/>
+    <w:rsid w:val="00D949A8"/>
+    <w:pPr>
+      <w:pBdr>
+        <w:bottom w:val="single" w:sz="6" w:space="1" w:color="auto"/>
+      </w:pBdr>
+      <w:tabs>
+        <w:tab w:val="center" w:pos="4153"/>
+        <w:tab w:val="right" w:pos="8306"/>
+      </w:tabs>
+      <w:snapToGrid w:val="0"/>
+      <w:jc w:val="center"/>
+    </w:pPr>
+    <w:rPr>
+      <w:sz w:val="18"/>
+      <w:szCs w:val="18"/>
+    </w:rPr>
+  </w:style>
+  <w:style w:type="character" w:customStyle="1" w:styleId="a8">
+    <w:name w:val="页眉 字符"/>
+    <w:basedOn w:val="a0"/>
+    <w:link w:val="a7"/>
+    <w:uiPriority w:val="99"/>
+    <w:rsid w:val="00D949A8"/>
+    <w:rPr>
+      <w:sz w:val="18"/>
+      <w:szCs w:val="18"/>
+    </w:rPr>
+  </w:style>
+  <w:style w:type="paragraph" w:styleId="a9">
+    <w:name w:val="footer"/>
+    <w:basedOn w:val="a"/>
+    <w:link w:val="aa"/>
+    <w:uiPriority w:val="99"/>
+    <w:unhideWhenUsed/>
+    <w:rsid w:val="00D949A8"/>
+    <w:pPr>
+      <w:tabs>
+        <w:tab w:val="center" w:pos="4153"/>
+        <w:tab w:val="right" w:pos="8306"/>
+      </w:tabs>
+      <w:snapToGrid w:val="0"/>
+      <w:jc w:val="left"/>
+    </w:pPr>
+    <w:rPr>
+      <w:sz w:val="18"/>
+      <w:szCs w:val="18"/>
+    </w:rPr>
+  </w:style>
+  <w:style w:type="character" w:customStyle="1" w:styleId="aa">
+    <w:name w:val="页脚 字符"/>
+    <w:basedOn w:val="a0"/>
+    <w:link w:val="a9"/>
+    <w:uiPriority w:val="99"/>
+    <w:rsid w:val="00D949A8"/>
+    <w:rPr>
+      <w:sz w:val="18"/>
+      <w:szCs w:val="18"/>
+    </w:rPr>
   </w:style>
 </w:styles>
 </file>

</xml_diff>

<commit_message>
modify ML files from PC
</commit_message>
<xml_diff>
--- a/doc/公式合集.docx
+++ b/doc/公式合集.docx
@@ -1182,8 +1182,16 @@
               </m:d>
             </m:num>
             <m:den>
-              <m:sSub>
-                <m:sSubPr>
+              <m:r>
+                <w:rPr>
+                  <w:rFonts w:ascii="Cambria Math" w:eastAsia="微软雅黑" w:hAnsi="Cambria Math"/>
+                  <w:sz w:val="18"/>
+                  <w:szCs w:val="18"/>
+                </w:rPr>
+                <m:t>Max</m:t>
+              </m:r>
+              <m:d>
+                <m:dPr>
                   <m:ctrlPr>
                     <w:rPr>
                       <w:rFonts w:ascii="Cambria Math" w:eastAsia="微软雅黑" w:hAnsi="Cambria Math"/>
@@ -1192,18 +1200,10 @@
                       <w:szCs w:val="18"/>
                     </w:rPr>
                   </m:ctrlPr>
-                </m:sSubPr>
+                </m:dPr>
                 <m:e>
-                  <m:r>
-                    <w:rPr>
-                      <w:rFonts w:ascii="Cambria Math" w:eastAsia="微软雅黑" w:hAnsi="Cambria Math"/>
-                      <w:sz w:val="18"/>
-                      <w:szCs w:val="18"/>
-                    </w:rPr>
-                    <m:t>Max</m:t>
-                  </m:r>
-                  <m:d>
-                    <m:dPr>
+                  <m:sSub>
+                    <m:sSubPr>
                       <m:ctrlPr>
                         <w:rPr>
                           <w:rFonts w:ascii="Cambria Math" w:eastAsia="微软雅黑" w:hAnsi="Cambria Math"/>
@@ -1212,49 +1212,57 @@
                           <w:szCs w:val="18"/>
                         </w:rPr>
                       </m:ctrlPr>
-                    </m:dPr>
+                    </m:sSubPr>
                     <m:e>
-                      <m:sSub>
-                        <m:sSubPr>
-                          <m:ctrlPr>
-                            <w:rPr>
-                              <w:rFonts w:ascii="Cambria Math" w:eastAsia="微软雅黑" w:hAnsi="Cambria Math"/>
-                              <w:i/>
-                              <w:sz w:val="18"/>
-                              <w:szCs w:val="18"/>
-                            </w:rPr>
-                          </m:ctrlPr>
-                        </m:sSubPr>
-                        <m:e>
-                          <m:r>
-                            <w:rPr>
-                              <w:rFonts w:ascii="Cambria Math" w:eastAsia="微软雅黑" w:hAnsi="Cambria Math"/>
-                              <w:sz w:val="18"/>
-                              <w:szCs w:val="18"/>
-                            </w:rPr>
-                            <m:t>Days</m:t>
-                          </m:r>
-                        </m:e>
-                        <m:sub>
-                          <m:r>
-                            <w:rPr>
-                              <w:rFonts w:ascii="Cambria Math" w:eastAsia="微软雅黑" w:hAnsi="Cambria Math"/>
-                              <w:sz w:val="18"/>
-                              <w:szCs w:val="18"/>
-                            </w:rPr>
-                            <m:t>login</m:t>
-                          </m:r>
-                        </m:sub>
-                      </m:sSub>
+                      <m:r>
+                        <w:rPr>
+                          <w:rFonts w:ascii="Cambria Math" w:eastAsia="微软雅黑" w:hAnsi="Cambria Math"/>
+                          <w:sz w:val="18"/>
+                          <w:szCs w:val="18"/>
+                        </w:rPr>
+                        <m:t>Days</m:t>
+                      </m:r>
                     </m:e>
-                  </m:d>
-                  <m:r>
-                    <w:rPr>
-                      <w:rFonts w:ascii="Cambria Math" w:eastAsia="微软雅黑" w:hAnsi="Cambria Math"/>
+                    <m:sub>
+                      <m:r>
+                        <w:rPr>
+                          <w:rFonts w:ascii="Cambria Math" w:eastAsia="微软雅黑" w:hAnsi="Cambria Math"/>
+                          <w:sz w:val="18"/>
+                          <w:szCs w:val="18"/>
+                        </w:rPr>
+                        <m:t>login</m:t>
+                      </m:r>
+                    </m:sub>
+                  </m:sSub>
+                </m:e>
+              </m:d>
+              <m:r>
+                <w:rPr>
+                  <w:rFonts w:ascii="Cambria Math" w:eastAsia="微软雅黑" w:hAnsi="Cambria Math"/>
+                  <w:sz w:val="18"/>
+                  <w:szCs w:val="18"/>
+                </w:rPr>
+                <m:t>-Min(</m:t>
+              </m:r>
+              <m:sSub>
+                <m:sSubPr>
+                  <m:ctrlPr>
+                    <w:rPr>
+                      <w:rFonts w:ascii="Cambria Math" w:eastAsia="微软雅黑" w:hAnsi="Cambria Math"/>
+                      <w:i/>
                       <w:sz w:val="18"/>
                       <w:szCs w:val="18"/>
                     </w:rPr>
-                    <m:t>-Min(Days</m:t>
+                  </m:ctrlPr>
+                </m:sSubPr>
+                <m:e>
+                  <m:r>
+                    <w:rPr>
+                      <w:rFonts w:ascii="Cambria Math" w:eastAsia="微软雅黑" w:hAnsi="Cambria Math"/>
+                      <w:sz w:val="18"/>
+                      <w:szCs w:val="18"/>
+                    </w:rPr>
+                    <m:t>Days</m:t>
                   </m:r>
                 </m:e>
                 <m:sub>
@@ -1274,7 +1282,7 @@
                   <w:sz w:val="18"/>
                   <w:szCs w:val="18"/>
                 </w:rPr>
-                <m:t>)</m:t>
+                <m:t xml:space="preserve">)  </m:t>
               </m:r>
             </m:den>
           </m:f>
@@ -4126,6 +4134,1494 @@
         <w:jc w:val="right"/>
         <w:rPr>
           <w:rFonts w:ascii="微软雅黑" w:eastAsia="微软雅黑" w:hAnsi="微软雅黑"/>
+          <w:sz w:val="18"/>
+          <w:szCs w:val="18"/>
+        </w:rPr>
+      </w:pPr>
+      <m:oMathPara>
+        <m:oMath>
+          <m:sSubSup>
+            <m:sSubSupPr>
+              <m:ctrlPr>
+                <w:rPr>
+                  <w:rFonts w:ascii="Cambria Math" w:eastAsia="微软雅黑" w:hAnsi="Cambria Math"/>
+                  <w:i/>
+                  <w:sz w:val="20"/>
+                  <w:szCs w:val="20"/>
+                </w:rPr>
+              </m:ctrlPr>
+            </m:sSubSupPr>
+            <m:e>
+              <m:r>
+                <w:rPr>
+                  <w:rFonts w:ascii="Cambria Math" w:eastAsia="微软雅黑" w:hAnsi="Cambria Math"/>
+                  <w:sz w:val="20"/>
+                  <w:szCs w:val="20"/>
+                </w:rPr>
+                <m:t>Score</m:t>
+              </m:r>
+              <m:r>
+                <w:rPr>
+                  <w:rFonts w:ascii="Cambria Math" w:eastAsia="微软雅黑" w:hAnsi="Cambria Math"/>
+                  <w:sz w:val="20"/>
+                  <w:szCs w:val="20"/>
+                </w:rPr>
+                <m:t>_GMP</m:t>
+              </m:r>
+            </m:e>
+            <m:sub>
+              <m:r>
+                <w:rPr>
+                  <w:rFonts w:ascii="Cambria Math" w:eastAsia="微软雅黑" w:hAnsi="Cambria Math"/>
+                  <w:sz w:val="20"/>
+                  <w:szCs w:val="20"/>
+                </w:rPr>
+                <m:t>login</m:t>
+              </m:r>
+            </m:sub>
+            <m:sup>
+              <m:r>
+                <w:rPr>
+                  <w:rFonts w:ascii="Cambria Math" w:eastAsia="微软雅黑" w:hAnsi="Cambria Math"/>
+                  <w:sz w:val="20"/>
+                  <w:szCs w:val="20"/>
+                </w:rPr>
+                <m:t>(i)</m:t>
+              </m:r>
+            </m:sup>
+          </m:sSubSup>
+          <m:r>
+            <w:rPr>
+              <w:rFonts w:ascii="Cambria Math" w:eastAsia="微软雅黑" w:hAnsi="Cambria Math"/>
+              <w:sz w:val="20"/>
+              <w:szCs w:val="20"/>
+            </w:rPr>
+            <m:t>=</m:t>
+          </m:r>
+          <m:f>
+            <m:fPr>
+              <m:ctrlPr>
+                <w:rPr>
+                  <w:rFonts w:ascii="Cambria Math" w:eastAsia="微软雅黑" w:hAnsi="Cambria Math"/>
+                  <w:i/>
+                  <w:sz w:val="18"/>
+                  <w:szCs w:val="18"/>
+                </w:rPr>
+              </m:ctrlPr>
+            </m:fPr>
+            <m:num>
+              <m:r>
+                <w:rPr>
+                  <w:rFonts w:ascii="Cambria Math" w:eastAsia="微软雅黑" w:hAnsi="Cambria Math"/>
+                  <w:sz w:val="18"/>
+                  <w:szCs w:val="18"/>
+                </w:rPr>
+                <m:t>1</m:t>
+              </m:r>
+            </m:num>
+            <m:den>
+              <m:r>
+                <w:rPr>
+                  <w:rFonts w:ascii="Cambria Math" w:eastAsia="微软雅黑" w:hAnsi="Cambria Math"/>
+                  <w:sz w:val="18"/>
+                  <w:szCs w:val="18"/>
+                </w:rPr>
+                <m:t>1+</m:t>
+              </m:r>
+              <m:sSup>
+                <m:sSupPr>
+                  <m:ctrlPr>
+                    <w:rPr>
+                      <w:rFonts w:ascii="Cambria Math" w:eastAsia="微软雅黑" w:hAnsi="Cambria Math"/>
+                      <w:i/>
+                      <w:sz w:val="18"/>
+                      <w:szCs w:val="18"/>
+                    </w:rPr>
+                  </m:ctrlPr>
+                </m:sSupPr>
+                <m:e>
+                  <m:r>
+                    <w:rPr>
+                      <w:rFonts w:ascii="Cambria Math" w:eastAsia="微软雅黑" w:hAnsi="Cambria Math"/>
+                      <w:sz w:val="18"/>
+                      <w:szCs w:val="18"/>
+                    </w:rPr>
+                    <m:t>e</m:t>
+                  </m:r>
+                </m:e>
+                <m:sup>
+                  <m:r>
+                    <w:rPr>
+                      <w:rFonts w:ascii="Cambria Math" w:eastAsia="微软雅黑" w:hAnsi="Cambria Math"/>
+                      <w:sz w:val="18"/>
+                      <w:szCs w:val="18"/>
+                    </w:rPr>
+                    <m:t>-</m:t>
+                  </m:r>
+                  <m:d>
+                    <m:dPr>
+                      <m:ctrlPr>
+                        <w:rPr>
+                          <w:rFonts w:ascii="Cambria Math" w:eastAsia="微软雅黑" w:hAnsi="Cambria Math"/>
+                          <w:i/>
+                          <w:sz w:val="18"/>
+                          <w:szCs w:val="18"/>
+                        </w:rPr>
+                      </m:ctrlPr>
+                    </m:dPr>
+                    <m:e>
+                      <m:f>
+                        <m:fPr>
+                          <m:ctrlPr>
+                            <w:rPr>
+                              <w:rFonts w:ascii="Cambria Math" w:eastAsia="微软雅黑" w:hAnsi="Cambria Math"/>
+                              <w:i/>
+                              <w:sz w:val="18"/>
+                              <w:szCs w:val="18"/>
+                            </w:rPr>
+                          </m:ctrlPr>
+                        </m:fPr>
+                        <m:num>
+                          <m:sSubSup>
+                            <m:sSubSupPr>
+                              <m:ctrlPr>
+                                <w:rPr>
+                                  <w:rFonts w:ascii="Cambria Math" w:eastAsia="微软雅黑" w:hAnsi="Cambria Math"/>
+                                  <w:i/>
+                                  <w:sz w:val="18"/>
+                                  <w:szCs w:val="18"/>
+                                </w:rPr>
+                              </m:ctrlPr>
+                            </m:sSubSupPr>
+                            <m:e>
+                              <m:r>
+                                <w:rPr>
+                                  <w:rFonts w:ascii="Cambria Math" w:eastAsia="微软雅黑" w:hAnsi="Cambria Math"/>
+                                  <w:sz w:val="18"/>
+                                  <w:szCs w:val="18"/>
+                                </w:rPr>
+                                <m:t>GMP</m:t>
+                              </m:r>
+                            </m:e>
+                            <m:sub>
+                              <m:r>
+                                <w:rPr>
+                                  <w:rFonts w:ascii="Cambria Math" w:eastAsia="微软雅黑" w:hAnsi="Cambria Math"/>
+                                  <w:sz w:val="18"/>
+                                  <w:szCs w:val="18"/>
+                                </w:rPr>
+                                <m:t>login</m:t>
+                              </m:r>
+                            </m:sub>
+                            <m:sup>
+                              <m:d>
+                                <m:dPr>
+                                  <m:ctrlPr>
+                                    <w:rPr>
+                                      <w:rFonts w:ascii="Cambria Math" w:eastAsia="微软雅黑" w:hAnsi="Cambria Math"/>
+                                      <w:i/>
+                                      <w:sz w:val="18"/>
+                                      <w:szCs w:val="18"/>
+                                    </w:rPr>
+                                  </m:ctrlPr>
+                                </m:dPr>
+                                <m:e>
+                                  <m:r>
+                                    <w:rPr>
+                                      <w:rFonts w:ascii="Cambria Math" w:eastAsia="微软雅黑" w:hAnsi="Cambria Math"/>
+                                      <w:sz w:val="18"/>
+                                      <w:szCs w:val="18"/>
+                                    </w:rPr>
+                                    <m:t>i</m:t>
+                                  </m:r>
+                                </m:e>
+                              </m:d>
+                            </m:sup>
+                          </m:sSubSup>
+                          <m:r>
+                            <w:rPr>
+                              <w:rFonts w:ascii="Cambria Math" w:eastAsia="微软雅黑" w:hAnsi="Cambria Math"/>
+                              <w:sz w:val="18"/>
+                              <w:szCs w:val="18"/>
+                            </w:rPr>
+                            <m:t>-Avg</m:t>
+                          </m:r>
+                          <m:d>
+                            <m:dPr>
+                              <m:ctrlPr>
+                                <w:rPr>
+                                  <w:rFonts w:ascii="Cambria Math" w:eastAsia="微软雅黑" w:hAnsi="Cambria Math"/>
+                                  <w:i/>
+                                  <w:sz w:val="18"/>
+                                  <w:szCs w:val="18"/>
+                                </w:rPr>
+                              </m:ctrlPr>
+                            </m:dPr>
+                            <m:e>
+                              <m:sSub>
+                                <m:sSubPr>
+                                  <m:ctrlPr>
+                                    <w:rPr>
+                                      <w:rFonts w:ascii="Cambria Math" w:eastAsia="微软雅黑" w:hAnsi="Cambria Math"/>
+                                      <w:i/>
+                                      <w:sz w:val="18"/>
+                                      <w:szCs w:val="18"/>
+                                    </w:rPr>
+                                  </m:ctrlPr>
+                                </m:sSubPr>
+                                <m:e>
+                                  <m:r>
+                                    <w:rPr>
+                                      <w:rFonts w:ascii="Cambria Math" w:eastAsia="微软雅黑" w:hAnsi="Cambria Math"/>
+                                      <w:sz w:val="18"/>
+                                      <w:szCs w:val="18"/>
+                                    </w:rPr>
+                                    <m:t>GMP</m:t>
+                                  </m:r>
+                                </m:e>
+                                <m:sub>
+                                  <m:r>
+                                    <w:rPr>
+                                      <w:rFonts w:ascii="Cambria Math" w:eastAsia="微软雅黑" w:hAnsi="Cambria Math"/>
+                                      <w:sz w:val="18"/>
+                                      <w:szCs w:val="18"/>
+                                    </w:rPr>
+                                    <m:t>login</m:t>
+                                  </m:r>
+                                </m:sub>
+                              </m:sSub>
+                            </m:e>
+                          </m:d>
+                        </m:num>
+                        <m:den>
+                          <m:r>
+                            <w:rPr>
+                              <w:rFonts w:ascii="Cambria Math" w:eastAsia="微软雅黑" w:hAnsi="Cambria Math"/>
+                              <w:sz w:val="18"/>
+                              <w:szCs w:val="18"/>
+                            </w:rPr>
+                            <m:t>Std</m:t>
+                          </m:r>
+                          <m:d>
+                            <m:dPr>
+                              <m:ctrlPr>
+                                <w:rPr>
+                                  <w:rFonts w:ascii="Cambria Math" w:eastAsia="微软雅黑" w:hAnsi="Cambria Math"/>
+                                  <w:i/>
+                                  <w:sz w:val="18"/>
+                                  <w:szCs w:val="18"/>
+                                </w:rPr>
+                              </m:ctrlPr>
+                            </m:dPr>
+                            <m:e>
+                              <m:sSub>
+                                <m:sSubPr>
+                                  <m:ctrlPr>
+                                    <w:rPr>
+                                      <w:rFonts w:ascii="Cambria Math" w:eastAsia="微软雅黑" w:hAnsi="Cambria Math"/>
+                                      <w:i/>
+                                      <w:sz w:val="18"/>
+                                      <w:szCs w:val="18"/>
+                                    </w:rPr>
+                                  </m:ctrlPr>
+                                </m:sSubPr>
+                                <m:e>
+                                  <m:r>
+                                    <w:rPr>
+                                      <w:rFonts w:ascii="Cambria Math" w:eastAsia="微软雅黑" w:hAnsi="Cambria Math"/>
+                                      <w:sz w:val="18"/>
+                                      <w:szCs w:val="18"/>
+                                    </w:rPr>
+                                    <m:t>GMP</m:t>
+                                  </m:r>
+                                </m:e>
+                                <m:sub>
+                                  <m:r>
+                                    <w:rPr>
+                                      <w:rFonts w:ascii="Cambria Math" w:eastAsia="微软雅黑" w:hAnsi="Cambria Math"/>
+                                      <w:sz w:val="18"/>
+                                      <w:szCs w:val="18"/>
+                                    </w:rPr>
+                                    <m:t>login</m:t>
+                                  </m:r>
+                                </m:sub>
+                              </m:sSub>
+                            </m:e>
+                          </m:d>
+                        </m:den>
+                      </m:f>
+                    </m:e>
+                  </m:d>
+                </m:sup>
+              </m:sSup>
+            </m:den>
+          </m:f>
+        </m:oMath>
+      </m:oMathPara>
+    </w:p>
+    <w:p>
+      <w:pPr>
+        <w:jc w:val="right"/>
+        <w:rPr>
+          <w:rFonts w:ascii="微软雅黑" w:eastAsia="微软雅黑" w:hAnsi="微软雅黑"/>
+          <w:sz w:val="18"/>
+          <w:szCs w:val="18"/>
+        </w:rPr>
+      </w:pPr>
+      <m:oMathPara>
+        <m:oMath>
+          <m:sSubSup>
+            <m:sSubSupPr>
+              <m:ctrlPr>
+                <w:rPr>
+                  <w:rFonts w:ascii="Cambria Math" w:eastAsia="微软雅黑" w:hAnsi="Cambria Math"/>
+                  <w:i/>
+                  <w:sz w:val="20"/>
+                  <w:szCs w:val="20"/>
+                </w:rPr>
+              </m:ctrlPr>
+            </m:sSubSupPr>
+            <m:e>
+              <m:r>
+                <w:rPr>
+                  <w:rFonts w:ascii="Cambria Math" w:eastAsia="微软雅黑" w:hAnsi="Cambria Math"/>
+                  <w:sz w:val="20"/>
+                  <w:szCs w:val="20"/>
+                </w:rPr>
+                <m:t>Score</m:t>
+              </m:r>
+              <m:r>
+                <w:rPr>
+                  <w:rFonts w:ascii="Cambria Math" w:eastAsia="微软雅黑" w:hAnsi="Cambria Math"/>
+                  <w:sz w:val="20"/>
+                  <w:szCs w:val="20"/>
+                </w:rPr>
+                <m:t>_GMP</m:t>
+              </m:r>
+            </m:e>
+            <m:sub>
+              <m:r>
+                <w:rPr>
+                  <w:rFonts w:ascii="Cambria Math" w:eastAsia="微软雅黑" w:hAnsi="Cambria Math"/>
+                  <w:sz w:val="20"/>
+                  <w:szCs w:val="20"/>
+                </w:rPr>
+                <m:t>login</m:t>
+              </m:r>
+            </m:sub>
+            <m:sup>
+              <m:r>
+                <w:rPr>
+                  <w:rFonts w:ascii="Cambria Math" w:eastAsia="微软雅黑" w:hAnsi="Cambria Math"/>
+                  <w:sz w:val="20"/>
+                  <w:szCs w:val="20"/>
+                </w:rPr>
+                <m:t>(i)</m:t>
+              </m:r>
+            </m:sup>
+          </m:sSubSup>
+          <m:r>
+            <w:rPr>
+              <w:rFonts w:ascii="Cambria Math" w:eastAsia="微软雅黑" w:hAnsi="Cambria Math"/>
+              <w:sz w:val="20"/>
+              <w:szCs w:val="20"/>
+            </w:rPr>
+            <m:t>=</m:t>
+          </m:r>
+          <m:f>
+            <m:fPr>
+              <m:ctrlPr>
+                <w:rPr>
+                  <w:rFonts w:ascii="Cambria Math" w:eastAsia="微软雅黑" w:hAnsi="Cambria Math"/>
+                  <w:i/>
+                  <w:sz w:val="18"/>
+                  <w:szCs w:val="18"/>
+                </w:rPr>
+              </m:ctrlPr>
+            </m:fPr>
+            <m:num>
+              <m:sSubSup>
+                <m:sSubSupPr>
+                  <m:ctrlPr>
+                    <w:rPr>
+                      <w:rFonts w:ascii="Cambria Math" w:eastAsia="微软雅黑" w:hAnsi="Cambria Math"/>
+                      <w:i/>
+                      <w:sz w:val="18"/>
+                      <w:szCs w:val="18"/>
+                    </w:rPr>
+                  </m:ctrlPr>
+                </m:sSubSupPr>
+                <m:e>
+                  <m:r>
+                    <w:rPr>
+                      <w:rFonts w:ascii="Cambria Math" w:eastAsia="微软雅黑" w:hAnsi="Cambria Math"/>
+                      <w:sz w:val="18"/>
+                      <w:szCs w:val="18"/>
+                    </w:rPr>
+                    <m:t>GMP</m:t>
+                  </m:r>
+                </m:e>
+                <m:sub>
+                  <m:r>
+                    <w:rPr>
+                      <w:rFonts w:ascii="Cambria Math" w:eastAsia="微软雅黑" w:hAnsi="Cambria Math"/>
+                      <w:sz w:val="18"/>
+                      <w:szCs w:val="18"/>
+                    </w:rPr>
+                    <m:t>login</m:t>
+                  </m:r>
+                </m:sub>
+                <m:sup>
+                  <m:d>
+                    <m:dPr>
+                      <m:ctrlPr>
+                        <w:rPr>
+                          <w:rFonts w:ascii="Cambria Math" w:eastAsia="微软雅黑" w:hAnsi="Cambria Math"/>
+                          <w:i/>
+                          <w:sz w:val="18"/>
+                          <w:szCs w:val="18"/>
+                        </w:rPr>
+                      </m:ctrlPr>
+                    </m:dPr>
+                    <m:e>
+                      <m:r>
+                        <w:rPr>
+                          <w:rFonts w:ascii="Cambria Math" w:eastAsia="微软雅黑" w:hAnsi="Cambria Math"/>
+                          <w:sz w:val="18"/>
+                          <w:szCs w:val="18"/>
+                        </w:rPr>
+                        <m:t>i</m:t>
+                      </m:r>
+                    </m:e>
+                  </m:d>
+                </m:sup>
+              </m:sSubSup>
+              <m:r>
+                <w:rPr>
+                  <w:rFonts w:ascii="Cambria Math" w:eastAsia="微软雅黑" w:hAnsi="Cambria Math"/>
+                  <w:sz w:val="18"/>
+                  <w:szCs w:val="18"/>
+                </w:rPr>
+                <m:t>-Min</m:t>
+              </m:r>
+              <m:d>
+                <m:dPr>
+                  <m:ctrlPr>
+                    <w:rPr>
+                      <w:rFonts w:ascii="Cambria Math" w:eastAsia="微软雅黑" w:hAnsi="Cambria Math"/>
+                      <w:i/>
+                      <w:sz w:val="18"/>
+                      <w:szCs w:val="18"/>
+                    </w:rPr>
+                  </m:ctrlPr>
+                </m:dPr>
+                <m:e>
+                  <m:sSub>
+                    <m:sSubPr>
+                      <m:ctrlPr>
+                        <w:rPr>
+                          <w:rFonts w:ascii="Cambria Math" w:eastAsia="微软雅黑" w:hAnsi="Cambria Math"/>
+                          <w:i/>
+                          <w:sz w:val="18"/>
+                          <w:szCs w:val="18"/>
+                        </w:rPr>
+                      </m:ctrlPr>
+                    </m:sSubPr>
+                    <m:e>
+                      <m:r>
+                        <w:rPr>
+                          <w:rFonts w:ascii="Cambria Math" w:eastAsia="微软雅黑" w:hAnsi="Cambria Math"/>
+                          <w:sz w:val="18"/>
+                          <w:szCs w:val="18"/>
+                        </w:rPr>
+                        <m:t>GMP</m:t>
+                      </m:r>
+                    </m:e>
+                    <m:sub>
+                      <m:r>
+                        <w:rPr>
+                          <w:rFonts w:ascii="Cambria Math" w:eastAsia="微软雅黑" w:hAnsi="Cambria Math"/>
+                          <w:sz w:val="18"/>
+                          <w:szCs w:val="18"/>
+                        </w:rPr>
+                        <m:t>login</m:t>
+                      </m:r>
+                    </m:sub>
+                  </m:sSub>
+                </m:e>
+              </m:d>
+            </m:num>
+            <m:den>
+              <m:sSub>
+                <m:sSubPr>
+                  <m:ctrlPr>
+                    <w:rPr>
+                      <w:rFonts w:ascii="Cambria Math" w:eastAsia="微软雅黑" w:hAnsi="Cambria Math"/>
+                      <w:i/>
+                      <w:sz w:val="18"/>
+                      <w:szCs w:val="18"/>
+                    </w:rPr>
+                  </m:ctrlPr>
+                </m:sSubPr>
+                <m:e>
+                  <m:r>
+                    <w:rPr>
+                      <w:rFonts w:ascii="Cambria Math" w:eastAsia="微软雅黑" w:hAnsi="Cambria Math"/>
+                      <w:sz w:val="18"/>
+                      <w:szCs w:val="18"/>
+                    </w:rPr>
+                    <m:t>Avg</m:t>
+                  </m:r>
+                  <m:d>
+                    <m:dPr>
+                      <m:ctrlPr>
+                        <w:rPr>
+                          <w:rFonts w:ascii="Cambria Math" w:eastAsia="微软雅黑" w:hAnsi="Cambria Math"/>
+                          <w:i/>
+                          <w:sz w:val="18"/>
+                          <w:szCs w:val="18"/>
+                        </w:rPr>
+                      </m:ctrlPr>
+                    </m:dPr>
+                    <m:e>
+                      <m:sSub>
+                        <m:sSubPr>
+                          <m:ctrlPr>
+                            <w:rPr>
+                              <w:rFonts w:ascii="Cambria Math" w:eastAsia="微软雅黑" w:hAnsi="Cambria Math"/>
+                              <w:i/>
+                              <w:sz w:val="18"/>
+                              <w:szCs w:val="18"/>
+                            </w:rPr>
+                          </m:ctrlPr>
+                        </m:sSubPr>
+                        <m:e>
+                          <m:r>
+                            <w:rPr>
+                              <w:rFonts w:ascii="Cambria Math" w:eastAsia="微软雅黑" w:hAnsi="Cambria Math"/>
+                              <w:sz w:val="18"/>
+                              <w:szCs w:val="18"/>
+                            </w:rPr>
+                            <m:t>GMP</m:t>
+                          </m:r>
+                        </m:e>
+                        <m:sub>
+                          <m:r>
+                            <w:rPr>
+                              <w:rFonts w:ascii="Cambria Math" w:eastAsia="微软雅黑" w:hAnsi="Cambria Math"/>
+                              <w:sz w:val="18"/>
+                              <w:szCs w:val="18"/>
+                            </w:rPr>
+                            <m:t>login</m:t>
+                          </m:r>
+                        </m:sub>
+                      </m:sSub>
+                    </m:e>
+                  </m:d>
+                  <m:r>
+                    <w:rPr>
+                      <w:rFonts w:ascii="Cambria Math" w:eastAsia="微软雅黑" w:hAnsi="Cambria Math"/>
+                      <w:sz w:val="18"/>
+                      <w:szCs w:val="18"/>
+                    </w:rPr>
+                    <m:t>-Min(GMP</m:t>
+                  </m:r>
+                </m:e>
+                <m:sub>
+                  <m:r>
+                    <w:rPr>
+                      <w:rFonts w:ascii="Cambria Math" w:eastAsia="微软雅黑" w:hAnsi="Cambria Math"/>
+                      <w:sz w:val="18"/>
+                      <w:szCs w:val="18"/>
+                    </w:rPr>
+                    <m:t>login</m:t>
+                  </m:r>
+                </m:sub>
+              </m:sSub>
+              <m:r>
+                <w:rPr>
+                  <w:rFonts w:ascii="Cambria Math" w:eastAsia="微软雅黑" w:hAnsi="Cambria Math"/>
+                  <w:sz w:val="18"/>
+                  <w:szCs w:val="18"/>
+                </w:rPr>
+                <m:t>)</m:t>
+              </m:r>
+            </m:den>
+          </m:f>
+          <m:r>
+            <w:rPr>
+              <w:rFonts w:ascii="Cambria Math" w:eastAsia="微软雅黑" w:hAnsi="Cambria Math"/>
+              <w:sz w:val="18"/>
+              <w:szCs w:val="18"/>
+            </w:rPr>
+            <m:t xml:space="preserve"> </m:t>
+          </m:r>
+        </m:oMath>
+      </m:oMathPara>
+    </w:p>
+    <w:p>
+      <w:pPr>
+        <w:jc w:val="right"/>
+        <w:rPr>
+          <w:rFonts w:ascii="微软雅黑" w:eastAsia="微软雅黑" w:hAnsi="微软雅黑"/>
+          <w:sz w:val="18"/>
+          <w:szCs w:val="18"/>
+        </w:rPr>
+      </w:pPr>
+      <m:oMathPara>
+        <m:oMathParaPr>
+          <m:jc m:val="right"/>
+        </m:oMathParaPr>
+        <m:oMath>
+          <m:sSubSup>
+            <m:sSubSupPr>
+              <m:ctrlPr>
+                <w:rPr>
+                  <w:rFonts w:ascii="Cambria Math" w:eastAsia="微软雅黑" w:hAnsi="Cambria Math"/>
+                  <w:i/>
+                  <w:sz w:val="18"/>
+                  <w:szCs w:val="18"/>
+                </w:rPr>
+              </m:ctrlPr>
+            </m:sSubSupPr>
+            <m:e>
+              <m:r>
+                <w:rPr>
+                  <w:rFonts w:ascii="Cambria Math" w:eastAsia="微软雅黑" w:hAnsi="Cambria Math"/>
+                  <w:sz w:val="18"/>
+                  <w:szCs w:val="18"/>
+                </w:rPr>
+                <m:t>Scor</m:t>
+              </m:r>
+              <w:bookmarkStart w:id="4" w:name="_GoBack"/>
+              <w:bookmarkEnd w:id="4"/>
+              <m:r>
+                <w:rPr>
+                  <w:rFonts w:ascii="Cambria Math" w:eastAsia="微软雅黑" w:hAnsi="Cambria Math"/>
+                  <w:sz w:val="18"/>
+                  <w:szCs w:val="18"/>
+                </w:rPr>
+                <m:t>e</m:t>
+              </m:r>
+              <m:r>
+                <w:rPr>
+                  <w:rFonts w:ascii="Cambria Math" w:eastAsia="微软雅黑" w:hAnsi="Cambria Math"/>
+                  <w:sz w:val="18"/>
+                  <w:szCs w:val="18"/>
+                </w:rPr>
+                <m:t>_GMP</m:t>
+              </m:r>
+            </m:e>
+            <m:sub>
+              <m:r>
+                <w:rPr>
+                  <w:rFonts w:ascii="Cambria Math" w:eastAsia="微软雅黑" w:hAnsi="Cambria Math"/>
+                  <w:sz w:val="18"/>
+                  <w:szCs w:val="18"/>
+                </w:rPr>
+                <m:t>login</m:t>
+              </m:r>
+            </m:sub>
+            <m:sup>
+              <m:r>
+                <w:rPr>
+                  <w:rFonts w:ascii="Cambria Math" w:eastAsia="微软雅黑" w:hAnsi="Cambria Math"/>
+                  <w:sz w:val="18"/>
+                  <w:szCs w:val="18"/>
+                </w:rPr>
+                <m:t>(i)</m:t>
+              </m:r>
+            </m:sup>
+          </m:sSubSup>
+          <m:r>
+            <w:rPr>
+              <w:rFonts w:ascii="Cambria Math" w:eastAsia="微软雅黑" w:hAnsi="Cambria Math"/>
+              <w:sz w:val="18"/>
+              <w:szCs w:val="18"/>
+            </w:rPr>
+            <m:t>=</m:t>
+          </m:r>
+          <m:d>
+            <m:dPr>
+              <m:begChr m:val="{"/>
+              <m:endChr m:val=""/>
+              <m:ctrlPr>
+                <w:rPr>
+                  <w:rFonts w:ascii="Cambria Math" w:eastAsia="微软雅黑" w:hAnsi="Cambria Math"/>
+                  <w:sz w:val="18"/>
+                  <w:szCs w:val="18"/>
+                </w:rPr>
+              </m:ctrlPr>
+            </m:dPr>
+            <m:e>
+              <m:m>
+                <m:mPr>
+                  <m:mcs>
+                    <m:mc>
+                      <m:mcPr>
+                        <m:count m:val="1"/>
+                        <m:mcJc m:val="center"/>
+                      </m:mcPr>
+                    </m:mc>
+                  </m:mcs>
+                  <m:ctrlPr>
+                    <w:rPr>
+                      <w:rFonts w:ascii="Cambria Math" w:eastAsia="微软雅黑" w:hAnsi="Cambria Math"/>
+                      <w:i/>
+                      <w:sz w:val="18"/>
+                      <w:szCs w:val="18"/>
+                    </w:rPr>
+                  </m:ctrlPr>
+                </m:mPr>
+                <m:mr>
+                  <m:e>
+                    <m:f>
+                      <m:fPr>
+                        <m:ctrlPr>
+                          <w:rPr>
+                            <w:rFonts w:ascii="Cambria Math" w:eastAsia="微软雅黑" w:hAnsi="Cambria Math"/>
+                            <w:i/>
+                            <w:sz w:val="18"/>
+                            <w:szCs w:val="18"/>
+                          </w:rPr>
+                        </m:ctrlPr>
+                      </m:fPr>
+                      <m:num>
+                        <m:sSubSup>
+                          <m:sSubSupPr>
+                            <m:ctrlPr>
+                              <w:rPr>
+                                <w:rFonts w:ascii="Cambria Math" w:eastAsia="微软雅黑" w:hAnsi="Cambria Math"/>
+                                <w:i/>
+                                <w:sz w:val="18"/>
+                                <w:szCs w:val="18"/>
+                              </w:rPr>
+                            </m:ctrlPr>
+                          </m:sSubSupPr>
+                          <m:e>
+                            <m:r>
+                              <w:rPr>
+                                <w:rFonts w:ascii="Cambria Math" w:eastAsia="微软雅黑" w:hAnsi="Cambria Math"/>
+                                <w:sz w:val="18"/>
+                                <w:szCs w:val="18"/>
+                              </w:rPr>
+                              <m:t>GMP</m:t>
+                            </m:r>
+                          </m:e>
+                          <m:sub>
+                            <m:r>
+                              <w:rPr>
+                                <w:rFonts w:ascii="Cambria Math" w:eastAsia="微软雅黑" w:hAnsi="Cambria Math"/>
+                                <w:sz w:val="18"/>
+                                <w:szCs w:val="18"/>
+                              </w:rPr>
+                              <m:t>login</m:t>
+                            </m:r>
+                          </m:sub>
+                          <m:sup>
+                            <m:d>
+                              <m:dPr>
+                                <m:ctrlPr>
+                                  <w:rPr>
+                                    <w:rFonts w:ascii="Cambria Math" w:eastAsia="微软雅黑" w:hAnsi="Cambria Math"/>
+                                    <w:i/>
+                                    <w:sz w:val="18"/>
+                                    <w:szCs w:val="18"/>
+                                  </w:rPr>
+                                </m:ctrlPr>
+                              </m:dPr>
+                              <m:e>
+                                <m:r>
+                                  <w:rPr>
+                                    <w:rFonts w:ascii="Cambria Math" w:eastAsia="微软雅黑" w:hAnsi="Cambria Math"/>
+                                    <w:sz w:val="18"/>
+                                    <w:szCs w:val="18"/>
+                                  </w:rPr>
+                                  <m:t>i</m:t>
+                                </m:r>
+                              </m:e>
+                            </m:d>
+                          </m:sup>
+                        </m:sSubSup>
+                        <m:r>
+                          <w:rPr>
+                            <w:rFonts w:ascii="Cambria Math" w:eastAsia="微软雅黑" w:hAnsi="Cambria Math"/>
+                            <w:sz w:val="18"/>
+                            <w:szCs w:val="18"/>
+                          </w:rPr>
+                          <m:t>-Min</m:t>
+                        </m:r>
+                        <m:d>
+                          <m:dPr>
+                            <m:ctrlPr>
+                              <w:rPr>
+                                <w:rFonts w:ascii="Cambria Math" w:eastAsia="微软雅黑" w:hAnsi="Cambria Math"/>
+                                <w:i/>
+                                <w:sz w:val="18"/>
+                                <w:szCs w:val="18"/>
+                              </w:rPr>
+                            </m:ctrlPr>
+                          </m:dPr>
+                          <m:e>
+                            <m:sSub>
+                              <m:sSubPr>
+                                <m:ctrlPr>
+                                  <w:rPr>
+                                    <w:rFonts w:ascii="Cambria Math" w:eastAsia="微软雅黑" w:hAnsi="Cambria Math"/>
+                                    <w:i/>
+                                    <w:sz w:val="18"/>
+                                    <w:szCs w:val="18"/>
+                                  </w:rPr>
+                                </m:ctrlPr>
+                              </m:sSubPr>
+                              <m:e>
+                                <m:r>
+                                  <w:rPr>
+                                    <w:rFonts w:ascii="Cambria Math" w:eastAsia="微软雅黑" w:hAnsi="Cambria Math"/>
+                                    <w:sz w:val="18"/>
+                                    <w:szCs w:val="18"/>
+                                  </w:rPr>
+                                  <m:t>GMP</m:t>
+                                </m:r>
+                              </m:e>
+                              <m:sub>
+                                <m:r>
+                                  <w:rPr>
+                                    <w:rFonts w:ascii="Cambria Math" w:eastAsia="微软雅黑" w:hAnsi="Cambria Math"/>
+                                    <w:sz w:val="18"/>
+                                    <w:szCs w:val="18"/>
+                                  </w:rPr>
+                                  <m:t>login</m:t>
+                                </m:r>
+                              </m:sub>
+                            </m:sSub>
+                          </m:e>
+                        </m:d>
+                      </m:num>
+                      <m:den>
+                        <m:r>
+                          <w:rPr>
+                            <w:rFonts w:ascii="Cambria Math" w:eastAsia="微软雅黑" w:hAnsi="Cambria Math"/>
+                            <w:sz w:val="18"/>
+                            <w:szCs w:val="18"/>
+                          </w:rPr>
+                          <m:t>2[</m:t>
+                        </m:r>
+                        <m:sSub>
+                          <m:sSubPr>
+                            <m:ctrlPr>
+                              <w:rPr>
+                                <w:rFonts w:ascii="Cambria Math" w:eastAsia="微软雅黑" w:hAnsi="Cambria Math"/>
+                                <w:i/>
+                                <w:sz w:val="18"/>
+                                <w:szCs w:val="18"/>
+                              </w:rPr>
+                            </m:ctrlPr>
+                          </m:sSubPr>
+                          <m:e>
+                            <m:r>
+                              <w:rPr>
+                                <w:rFonts w:ascii="Cambria Math" w:eastAsia="微软雅黑" w:hAnsi="Cambria Math"/>
+                                <w:sz w:val="18"/>
+                                <w:szCs w:val="18"/>
+                              </w:rPr>
+                              <m:t>Avg</m:t>
+                            </m:r>
+                            <m:d>
+                              <m:dPr>
+                                <m:ctrlPr>
+                                  <w:rPr>
+                                    <w:rFonts w:ascii="Cambria Math" w:eastAsia="微软雅黑" w:hAnsi="Cambria Math"/>
+                                    <w:i/>
+                                    <w:sz w:val="18"/>
+                                    <w:szCs w:val="18"/>
+                                  </w:rPr>
+                                </m:ctrlPr>
+                              </m:dPr>
+                              <m:e>
+                                <m:sSub>
+                                  <m:sSubPr>
+                                    <m:ctrlPr>
+                                      <w:rPr>
+                                        <w:rFonts w:ascii="Cambria Math" w:eastAsia="微软雅黑" w:hAnsi="Cambria Math"/>
+                                        <w:i/>
+                                        <w:sz w:val="18"/>
+                                        <w:szCs w:val="18"/>
+                                      </w:rPr>
+                                    </m:ctrlPr>
+                                  </m:sSubPr>
+                                  <m:e>
+                                    <m:r>
+                                      <w:rPr>
+                                        <w:rFonts w:ascii="Cambria Math" w:eastAsia="微软雅黑" w:hAnsi="Cambria Math"/>
+                                        <w:sz w:val="18"/>
+                                        <w:szCs w:val="18"/>
+                                      </w:rPr>
+                                      <m:t>GMP</m:t>
+                                    </m:r>
+                                  </m:e>
+                                  <m:sub>
+                                    <m:r>
+                                      <w:rPr>
+                                        <w:rFonts w:ascii="Cambria Math" w:eastAsia="微软雅黑" w:hAnsi="Cambria Math"/>
+                                        <w:sz w:val="18"/>
+                                        <w:szCs w:val="18"/>
+                                      </w:rPr>
+                                      <m:t>login</m:t>
+                                    </m:r>
+                                  </m:sub>
+                                </m:sSub>
+                              </m:e>
+                            </m:d>
+                            <m:r>
+                              <w:rPr>
+                                <w:rFonts w:ascii="Cambria Math" w:eastAsia="微软雅黑" w:hAnsi="Cambria Math"/>
+                                <w:sz w:val="18"/>
+                                <w:szCs w:val="18"/>
+                              </w:rPr>
+                              <m:t>-Min(GMP</m:t>
+                            </m:r>
+                          </m:e>
+                          <m:sub>
+                            <m:r>
+                              <w:rPr>
+                                <w:rFonts w:ascii="Cambria Math" w:eastAsia="微软雅黑" w:hAnsi="Cambria Math"/>
+                                <w:sz w:val="18"/>
+                                <w:szCs w:val="18"/>
+                              </w:rPr>
+                              <m:t>login</m:t>
+                            </m:r>
+                          </m:sub>
+                        </m:sSub>
+                        <m:r>
+                          <w:rPr>
+                            <w:rFonts w:ascii="Cambria Math" w:eastAsia="微软雅黑" w:hAnsi="Cambria Math"/>
+                            <w:sz w:val="18"/>
+                            <w:szCs w:val="18"/>
+                          </w:rPr>
+                          <m:t>)]</m:t>
+                        </m:r>
+                      </m:den>
+                    </m:f>
+                    <m:r>
+                      <w:rPr>
+                        <w:rFonts w:ascii="Cambria Math" w:eastAsia="微软雅黑" w:hAnsi="Cambria Math"/>
+                        <w:sz w:val="18"/>
+                        <w:szCs w:val="18"/>
+                      </w:rPr>
+                      <m:t xml:space="preserve"> IF </m:t>
+                    </m:r>
+                    <m:sSubSup>
+                      <m:sSubSupPr>
+                        <m:ctrlPr>
+                          <w:rPr>
+                            <w:rFonts w:ascii="Cambria Math" w:eastAsia="微软雅黑" w:hAnsi="Cambria Math"/>
+                            <w:i/>
+                            <w:sz w:val="18"/>
+                            <w:szCs w:val="18"/>
+                          </w:rPr>
+                        </m:ctrlPr>
+                      </m:sSubSupPr>
+                      <m:e>
+                        <m:r>
+                          <w:rPr>
+                            <w:rFonts w:ascii="Cambria Math" w:eastAsia="微软雅黑" w:hAnsi="Cambria Math"/>
+                            <w:sz w:val="18"/>
+                            <w:szCs w:val="18"/>
+                          </w:rPr>
+                          <m:t>GMP</m:t>
+                        </m:r>
+                      </m:e>
+                      <m:sub>
+                        <m:r>
+                          <w:rPr>
+                            <w:rFonts w:ascii="Cambria Math" w:eastAsia="微软雅黑" w:hAnsi="Cambria Math"/>
+                            <w:sz w:val="18"/>
+                            <w:szCs w:val="18"/>
+                          </w:rPr>
+                          <m:t>login</m:t>
+                        </m:r>
+                      </m:sub>
+                      <m:sup>
+                        <m:d>
+                          <m:dPr>
+                            <m:ctrlPr>
+                              <w:rPr>
+                                <w:rFonts w:ascii="Cambria Math" w:eastAsia="微软雅黑" w:hAnsi="Cambria Math"/>
+                                <w:i/>
+                                <w:sz w:val="18"/>
+                                <w:szCs w:val="18"/>
+                              </w:rPr>
+                            </m:ctrlPr>
+                          </m:dPr>
+                          <m:e>
+                            <m:r>
+                              <w:rPr>
+                                <w:rFonts w:ascii="Cambria Math" w:eastAsia="微软雅黑" w:hAnsi="Cambria Math"/>
+                                <w:sz w:val="18"/>
+                                <w:szCs w:val="18"/>
+                              </w:rPr>
+                              <m:t>i</m:t>
+                            </m:r>
+                          </m:e>
+                        </m:d>
+                      </m:sup>
+                    </m:sSubSup>
+                    <m:r>
+                      <w:rPr>
+                        <w:rFonts w:ascii="Cambria Math" w:eastAsia="微软雅黑" w:hAnsi="Cambria Math"/>
+                        <w:sz w:val="18"/>
+                        <w:szCs w:val="18"/>
+                      </w:rPr>
+                      <m:t>&lt;Avg</m:t>
+                    </m:r>
+                    <m:d>
+                      <m:dPr>
+                        <m:ctrlPr>
+                          <w:rPr>
+                            <w:rFonts w:ascii="Cambria Math" w:eastAsia="微软雅黑" w:hAnsi="Cambria Math"/>
+                            <w:i/>
+                            <w:sz w:val="18"/>
+                            <w:szCs w:val="18"/>
+                          </w:rPr>
+                        </m:ctrlPr>
+                      </m:dPr>
+                      <m:e>
+                        <m:sSub>
+                          <m:sSubPr>
+                            <m:ctrlPr>
+                              <w:rPr>
+                                <w:rFonts w:ascii="Cambria Math" w:eastAsia="微软雅黑" w:hAnsi="Cambria Math"/>
+                                <w:i/>
+                                <w:sz w:val="18"/>
+                                <w:szCs w:val="18"/>
+                              </w:rPr>
+                            </m:ctrlPr>
+                          </m:sSubPr>
+                          <m:e>
+                            <m:r>
+                              <w:rPr>
+                                <w:rFonts w:ascii="Cambria Math" w:eastAsia="微软雅黑" w:hAnsi="Cambria Math"/>
+                                <w:sz w:val="18"/>
+                                <w:szCs w:val="18"/>
+                              </w:rPr>
+                              <m:t>GMP</m:t>
+                            </m:r>
+                          </m:e>
+                          <m:sub>
+                            <m:r>
+                              <w:rPr>
+                                <w:rFonts w:ascii="Cambria Math" w:eastAsia="微软雅黑" w:hAnsi="Cambria Math"/>
+                                <w:sz w:val="18"/>
+                                <w:szCs w:val="18"/>
+                              </w:rPr>
+                              <m:t>login</m:t>
+                            </m:r>
+                          </m:sub>
+                        </m:sSub>
+                      </m:e>
+                    </m:d>
+                  </m:e>
+                </m:mr>
+                <m:mr>
+                  <m:e>
+                    <m:f>
+                      <m:fPr>
+                        <m:ctrlPr>
+                          <w:rPr>
+                            <w:rFonts w:ascii="Cambria Math" w:eastAsia="微软雅黑" w:hAnsi="Cambria Math"/>
+                            <w:i/>
+                            <w:sz w:val="18"/>
+                            <w:szCs w:val="18"/>
+                          </w:rPr>
+                        </m:ctrlPr>
+                      </m:fPr>
+                      <m:num>
+                        <m:r>
+                          <w:rPr>
+                            <w:rFonts w:ascii="Cambria Math" w:eastAsia="微软雅黑" w:hAnsi="Cambria Math"/>
+                            <w:sz w:val="18"/>
+                            <w:szCs w:val="18"/>
+                          </w:rPr>
+                          <m:t>1</m:t>
+                        </m:r>
+                      </m:num>
+                      <m:den>
+                        <m:r>
+                          <w:rPr>
+                            <w:rFonts w:ascii="Cambria Math" w:eastAsia="微软雅黑" w:hAnsi="Cambria Math"/>
+                            <w:sz w:val="18"/>
+                            <w:szCs w:val="18"/>
+                          </w:rPr>
+                          <m:t>1+</m:t>
+                        </m:r>
+                        <m:sSup>
+                          <m:sSupPr>
+                            <m:ctrlPr>
+                              <w:rPr>
+                                <w:rFonts w:ascii="Cambria Math" w:eastAsia="微软雅黑" w:hAnsi="Cambria Math"/>
+                                <w:i/>
+                                <w:sz w:val="18"/>
+                                <w:szCs w:val="18"/>
+                              </w:rPr>
+                            </m:ctrlPr>
+                          </m:sSupPr>
+                          <m:e>
+                            <m:r>
+                              <w:rPr>
+                                <w:rFonts w:ascii="Cambria Math" w:eastAsia="微软雅黑" w:hAnsi="Cambria Math"/>
+                                <w:sz w:val="18"/>
+                                <w:szCs w:val="18"/>
+                              </w:rPr>
+                              <m:t>e</m:t>
+                            </m:r>
+                          </m:e>
+                          <m:sup>
+                            <m:r>
+                              <w:rPr>
+                                <w:rFonts w:ascii="Cambria Math" w:eastAsia="微软雅黑" w:hAnsi="Cambria Math"/>
+                                <w:sz w:val="18"/>
+                                <w:szCs w:val="18"/>
+                              </w:rPr>
+                              <m:t>-</m:t>
+                            </m:r>
+                            <m:d>
+                              <m:dPr>
+                                <m:ctrlPr>
+                                  <w:rPr>
+                                    <w:rFonts w:ascii="Cambria Math" w:eastAsia="微软雅黑" w:hAnsi="Cambria Math"/>
+                                    <w:i/>
+                                    <w:sz w:val="18"/>
+                                    <w:szCs w:val="18"/>
+                                  </w:rPr>
+                                </m:ctrlPr>
+                              </m:dPr>
+                              <m:e>
+                                <m:f>
+                                  <m:fPr>
+                                    <m:ctrlPr>
+                                      <w:rPr>
+                                        <w:rFonts w:ascii="Cambria Math" w:eastAsia="微软雅黑" w:hAnsi="Cambria Math"/>
+                                        <w:i/>
+                                        <w:sz w:val="18"/>
+                                        <w:szCs w:val="18"/>
+                                      </w:rPr>
+                                    </m:ctrlPr>
+                                  </m:fPr>
+                                  <m:num>
+                                    <m:sSubSup>
+                                      <m:sSubSupPr>
+                                        <m:ctrlPr>
+                                          <w:rPr>
+                                            <w:rFonts w:ascii="Cambria Math" w:eastAsia="微软雅黑" w:hAnsi="Cambria Math"/>
+                                            <w:i/>
+                                            <w:sz w:val="18"/>
+                                            <w:szCs w:val="18"/>
+                                          </w:rPr>
+                                        </m:ctrlPr>
+                                      </m:sSubSupPr>
+                                      <m:e>
+                                        <m:r>
+                                          <w:rPr>
+                                            <w:rFonts w:ascii="Cambria Math" w:eastAsia="微软雅黑" w:hAnsi="Cambria Math"/>
+                                            <w:sz w:val="18"/>
+                                            <w:szCs w:val="18"/>
+                                          </w:rPr>
+                                          <m:t>GMP</m:t>
+                                        </m:r>
+                                      </m:e>
+                                      <m:sub>
+                                        <m:r>
+                                          <w:rPr>
+                                            <w:rFonts w:ascii="Cambria Math" w:eastAsia="微软雅黑" w:hAnsi="Cambria Math"/>
+                                            <w:sz w:val="18"/>
+                                            <w:szCs w:val="18"/>
+                                          </w:rPr>
+                                          <m:t>login</m:t>
+                                        </m:r>
+                                      </m:sub>
+                                      <m:sup>
+                                        <m:d>
+                                          <m:dPr>
+                                            <m:ctrlPr>
+                                              <w:rPr>
+                                                <w:rFonts w:ascii="Cambria Math" w:eastAsia="微软雅黑" w:hAnsi="Cambria Math"/>
+                                                <w:i/>
+                                                <w:sz w:val="18"/>
+                                                <w:szCs w:val="18"/>
+                                              </w:rPr>
+                                            </m:ctrlPr>
+                                          </m:dPr>
+                                          <m:e>
+                                            <m:r>
+                                              <w:rPr>
+                                                <w:rFonts w:ascii="Cambria Math" w:eastAsia="微软雅黑" w:hAnsi="Cambria Math"/>
+                                                <w:sz w:val="18"/>
+                                                <w:szCs w:val="18"/>
+                                              </w:rPr>
+                                              <m:t>i</m:t>
+                                            </m:r>
+                                          </m:e>
+                                        </m:d>
+                                      </m:sup>
+                                    </m:sSubSup>
+                                    <m:r>
+                                      <w:rPr>
+                                        <w:rFonts w:ascii="Cambria Math" w:eastAsia="微软雅黑" w:hAnsi="Cambria Math"/>
+                                        <w:sz w:val="18"/>
+                                        <w:szCs w:val="18"/>
+                                      </w:rPr>
+                                      <m:t>-Avg</m:t>
+                                    </m:r>
+                                    <m:d>
+                                      <m:dPr>
+                                        <m:ctrlPr>
+                                          <w:rPr>
+                                            <w:rFonts w:ascii="Cambria Math" w:eastAsia="微软雅黑" w:hAnsi="Cambria Math"/>
+                                            <w:i/>
+                                            <w:sz w:val="18"/>
+                                            <w:szCs w:val="18"/>
+                                          </w:rPr>
+                                        </m:ctrlPr>
+                                      </m:dPr>
+                                      <m:e>
+                                        <m:sSub>
+                                          <m:sSubPr>
+                                            <m:ctrlPr>
+                                              <w:rPr>
+                                                <w:rFonts w:ascii="Cambria Math" w:eastAsia="微软雅黑" w:hAnsi="Cambria Math"/>
+                                                <w:i/>
+                                                <w:sz w:val="18"/>
+                                                <w:szCs w:val="18"/>
+                                              </w:rPr>
+                                            </m:ctrlPr>
+                                          </m:sSubPr>
+                                          <m:e>
+                                            <m:r>
+                                              <w:rPr>
+                                                <w:rFonts w:ascii="Cambria Math" w:eastAsia="微软雅黑" w:hAnsi="Cambria Math"/>
+                                                <w:sz w:val="18"/>
+                                                <w:szCs w:val="18"/>
+                                              </w:rPr>
+                                              <m:t>GMP</m:t>
+                                            </m:r>
+                                          </m:e>
+                                          <m:sub>
+                                            <m:r>
+                                              <w:rPr>
+                                                <w:rFonts w:ascii="Cambria Math" w:eastAsia="微软雅黑" w:hAnsi="Cambria Math"/>
+                                                <w:sz w:val="18"/>
+                                                <w:szCs w:val="18"/>
+                                              </w:rPr>
+                                              <m:t>login</m:t>
+                                            </m:r>
+                                          </m:sub>
+                                        </m:sSub>
+                                      </m:e>
+                                    </m:d>
+                                  </m:num>
+                                  <m:den>
+                                    <m:r>
+                                      <w:rPr>
+                                        <w:rFonts w:ascii="Cambria Math" w:eastAsia="微软雅黑" w:hAnsi="Cambria Math"/>
+                                        <w:sz w:val="18"/>
+                                        <w:szCs w:val="18"/>
+                                      </w:rPr>
+                                      <m:t>Std</m:t>
+                                    </m:r>
+                                    <m:d>
+                                      <m:dPr>
+                                        <m:ctrlPr>
+                                          <w:rPr>
+                                            <w:rFonts w:ascii="Cambria Math" w:eastAsia="微软雅黑" w:hAnsi="Cambria Math"/>
+                                            <w:i/>
+                                            <w:sz w:val="18"/>
+                                            <w:szCs w:val="18"/>
+                                          </w:rPr>
+                                        </m:ctrlPr>
+                                      </m:dPr>
+                                      <m:e>
+                                        <m:sSub>
+                                          <m:sSubPr>
+                                            <m:ctrlPr>
+                                              <w:rPr>
+                                                <w:rFonts w:ascii="Cambria Math" w:eastAsia="微软雅黑" w:hAnsi="Cambria Math"/>
+                                                <w:i/>
+                                                <w:sz w:val="18"/>
+                                                <w:szCs w:val="18"/>
+                                              </w:rPr>
+                                            </m:ctrlPr>
+                                          </m:sSubPr>
+                                          <m:e>
+                                            <m:r>
+                                              <w:rPr>
+                                                <w:rFonts w:ascii="Cambria Math" w:eastAsia="微软雅黑" w:hAnsi="Cambria Math"/>
+                                                <w:sz w:val="18"/>
+                                                <w:szCs w:val="18"/>
+                                              </w:rPr>
+                                              <m:t>GMP</m:t>
+                                            </m:r>
+                                          </m:e>
+                                          <m:sub>
+                                            <m:r>
+                                              <w:rPr>
+                                                <w:rFonts w:ascii="Cambria Math" w:eastAsia="微软雅黑" w:hAnsi="Cambria Math"/>
+                                                <w:sz w:val="18"/>
+                                                <w:szCs w:val="18"/>
+                                              </w:rPr>
+                                              <m:t>login</m:t>
+                                            </m:r>
+                                          </m:sub>
+                                        </m:sSub>
+                                      </m:e>
+                                    </m:d>
+                                  </m:den>
+                                </m:f>
+                              </m:e>
+                            </m:d>
+                          </m:sup>
+                        </m:sSup>
+                      </m:den>
+                    </m:f>
+                    <m:r>
+                      <w:rPr>
+                        <w:rFonts w:ascii="Cambria Math" w:eastAsia="微软雅黑" w:hAnsi="Cambria Math"/>
+                        <w:sz w:val="18"/>
+                        <w:szCs w:val="18"/>
+                      </w:rPr>
+                      <m:t xml:space="preserve">             IF </m:t>
+                    </m:r>
+                    <m:sSubSup>
+                      <m:sSubSupPr>
+                        <m:ctrlPr>
+                          <w:rPr>
+                            <w:rFonts w:ascii="Cambria Math" w:eastAsia="微软雅黑" w:hAnsi="Cambria Math"/>
+                            <w:i/>
+                            <w:sz w:val="18"/>
+                            <w:szCs w:val="18"/>
+                          </w:rPr>
+                        </m:ctrlPr>
+                      </m:sSubSupPr>
+                      <m:e>
+                        <m:r>
+                          <w:rPr>
+                            <w:rFonts w:ascii="Cambria Math" w:eastAsia="微软雅黑" w:hAnsi="Cambria Math"/>
+                            <w:sz w:val="18"/>
+                            <w:szCs w:val="18"/>
+                          </w:rPr>
+                          <m:t>GMP</m:t>
+                        </m:r>
+                      </m:e>
+                      <m:sub>
+                        <m:r>
+                          <w:rPr>
+                            <w:rFonts w:ascii="Cambria Math" w:eastAsia="微软雅黑" w:hAnsi="Cambria Math"/>
+                            <w:sz w:val="18"/>
+                            <w:szCs w:val="18"/>
+                          </w:rPr>
+                          <m:t>login</m:t>
+                        </m:r>
+                      </m:sub>
+                      <m:sup>
+                        <m:d>
+                          <m:dPr>
+                            <m:ctrlPr>
+                              <w:rPr>
+                                <w:rFonts w:ascii="Cambria Math" w:eastAsia="微软雅黑" w:hAnsi="Cambria Math"/>
+                                <w:i/>
+                                <w:sz w:val="18"/>
+                                <w:szCs w:val="18"/>
+                              </w:rPr>
+                            </m:ctrlPr>
+                          </m:dPr>
+                          <m:e>
+                            <m:r>
+                              <w:rPr>
+                                <w:rFonts w:ascii="Cambria Math" w:eastAsia="微软雅黑" w:hAnsi="Cambria Math"/>
+                                <w:sz w:val="18"/>
+                                <w:szCs w:val="18"/>
+                              </w:rPr>
+                              <m:t>i</m:t>
+                            </m:r>
+                          </m:e>
+                        </m:d>
+                      </m:sup>
+                    </m:sSubSup>
+                    <m:r>
+                      <w:rPr>
+                        <w:rFonts w:ascii="Cambria Math" w:eastAsia="微软雅黑" w:hAnsi="Cambria Math"/>
+                        <w:sz w:val="18"/>
+                        <w:szCs w:val="18"/>
+                      </w:rPr>
+                      <m:t>≥Avg</m:t>
+                    </m:r>
+                    <m:d>
+                      <m:dPr>
+                        <m:ctrlPr>
+                          <w:rPr>
+                            <w:rFonts w:ascii="Cambria Math" w:eastAsia="微软雅黑" w:hAnsi="Cambria Math"/>
+                            <w:i/>
+                            <w:sz w:val="18"/>
+                            <w:szCs w:val="18"/>
+                          </w:rPr>
+                        </m:ctrlPr>
+                      </m:dPr>
+                      <m:e>
+                        <m:sSub>
+                          <m:sSubPr>
+                            <m:ctrlPr>
+                              <w:rPr>
+                                <w:rFonts w:ascii="Cambria Math" w:eastAsia="微软雅黑" w:hAnsi="Cambria Math"/>
+                                <w:i/>
+                                <w:sz w:val="18"/>
+                                <w:szCs w:val="18"/>
+                              </w:rPr>
+                            </m:ctrlPr>
+                          </m:sSubPr>
+                          <m:e>
+                            <m:r>
+                              <w:rPr>
+                                <w:rFonts w:ascii="Cambria Math" w:eastAsia="微软雅黑" w:hAnsi="Cambria Math"/>
+                                <w:sz w:val="18"/>
+                                <w:szCs w:val="18"/>
+                              </w:rPr>
+                              <m:t>GMP</m:t>
+                            </m:r>
+                          </m:e>
+                          <m:sub>
+                            <m:r>
+                              <w:rPr>
+                                <w:rFonts w:ascii="Cambria Math" w:eastAsia="微软雅黑" w:hAnsi="Cambria Math"/>
+                                <w:sz w:val="18"/>
+                                <w:szCs w:val="18"/>
+                              </w:rPr>
+                              <m:t>login</m:t>
+                            </m:r>
+                          </m:sub>
+                        </m:sSub>
+                      </m:e>
+                    </m:d>
+                  </m:e>
+                </m:mr>
+              </m:m>
+              <m:r>
+                <w:rPr>
+                  <w:rFonts w:ascii="Cambria Math" w:eastAsia="微软雅黑" w:hAnsi="Cambria Math"/>
+                  <w:sz w:val="18"/>
+                  <w:szCs w:val="18"/>
+                </w:rPr>
+                <m:t xml:space="preserve"> </m:t>
+              </m:r>
+            </m:e>
+          </m:d>
+        </m:oMath>
+      </m:oMathPara>
+    </w:p>
+    <w:p>
+      <w:pPr>
+        <w:jc w:val="right"/>
+        <w:rPr>
+          <w:rFonts w:ascii="微软雅黑" w:eastAsia="微软雅黑" w:hAnsi="微软雅黑" w:hint="eastAsia"/>
           <w:sz w:val="20"/>
           <w:szCs w:val="20"/>
         </w:rPr>
@@ -4152,7 +5648,6 @@
           <w:sz w:val="20"/>
           <w:szCs w:val="20"/>
         </w:rPr>
-        <w:lastRenderedPageBreak/>
         <w:t>推荐系统</w:t>
       </w:r>
     </w:p>
@@ -4254,15 +5749,7 @@
                       <w:sz w:val="20"/>
                       <w:szCs w:val="20"/>
                     </w:rPr>
-                    <m:t>j</m:t>
-                  </m:r>
-                  <m:r>
-                    <w:rPr>
-                      <w:rFonts w:ascii="Cambria Math" w:eastAsia="微软雅黑" w:hAnsi="Cambria Math"/>
-                      <w:sz w:val="20"/>
-                      <w:szCs w:val="20"/>
-                    </w:rPr>
-                    <m:t>=1</m:t>
+                    <m:t>j=1</m:t>
                   </m:r>
                 </m:sub>
                 <m:sup>
@@ -4341,15 +5828,7 @@
                       <w:sz w:val="20"/>
                       <w:szCs w:val="20"/>
                     </w:rPr>
-                    <m:t>j</m:t>
-                  </m:r>
-                  <m:r>
-                    <w:rPr>
-                      <w:rFonts w:ascii="Cambria Math" w:eastAsia="微软雅黑" w:hAnsi="Cambria Math"/>
-                      <w:sz w:val="20"/>
-                      <w:szCs w:val="20"/>
-                    </w:rPr>
-                    <m:t>=1</m:t>
+                    <m:t>j=1</m:t>
                   </m:r>
                 </m:sub>
                 <m:sup>
@@ -4415,23 +5894,7 @@
               <w:sz w:val="20"/>
               <w:szCs w:val="20"/>
             </w:rPr>
-            <m:t xml:space="preserve">            </m:t>
-          </m:r>
-          <m:r>
-            <w:rPr>
-              <w:rFonts w:ascii="Cambria Math" w:eastAsia="微软雅黑" w:hAnsi="Cambria Math"/>
-              <w:sz w:val="20"/>
-              <w:szCs w:val="20"/>
-            </w:rPr>
-            <m:t xml:space="preserve">          </m:t>
-          </m:r>
-          <m:r>
-            <w:rPr>
-              <w:rFonts w:ascii="Cambria Math" w:eastAsia="微软雅黑" w:hAnsi="Cambria Math"/>
-              <w:sz w:val="20"/>
-              <w:szCs w:val="20"/>
-            </w:rPr>
-            <m:t xml:space="preserve">                                    (1)</m:t>
+            <m:t xml:space="preserve">                                                          (1)</m:t>
           </m:r>
         </m:oMath>
       </m:oMathPara>
@@ -4787,8 +6250,8 @@
           <w:szCs w:val="20"/>
         </w:rPr>
       </w:pPr>
-      <w:bookmarkStart w:id="4" w:name="_Hlk10553042"/>
       <w:bookmarkStart w:id="5" w:name="_Hlk10553107"/>
+      <w:bookmarkStart w:id="6" w:name="_Hlk10553042"/>
       <m:oMathPara>
         <m:oMath>
           <m:r>
@@ -4814,7 +6277,7 @@
             </w:rPr>
             <m:t>∙</m:t>
           </m:r>
-          <w:bookmarkStart w:id="6" w:name="_Hlk10553012"/>
+          <w:bookmarkStart w:id="7" w:name="_Hlk10553012"/>
           <m:r>
             <m:rPr>
               <m:sty m:val="p"/>
@@ -4828,8 +6291,8 @@
           </m:r>
         </m:oMath>
       </m:oMathPara>
-      <w:bookmarkEnd w:id="4"/>
       <w:bookmarkEnd w:id="6"/>
+      <w:bookmarkEnd w:id="7"/>
     </w:p>
     <w:p>
       <w:pPr>
@@ -5034,7 +6497,7 @@
         </m:oMath>
       </m:oMathPara>
     </w:p>
-    <w:bookmarkStart w:id="7" w:name="_Hlk10625967"/>
+    <w:bookmarkStart w:id="8" w:name="_Hlk10625967"/>
     <w:p>
       <w:pPr>
         <w:pStyle w:val="a6"/>
@@ -5125,14 +6588,14 @@
         </m:oMath>
       </m:oMathPara>
     </w:p>
-    <w:bookmarkEnd w:id="7"/>
+    <w:bookmarkEnd w:id="8"/>
     <w:p>
       <w:pPr>
         <w:pStyle w:val="a6"/>
         <w:ind w:left="420" w:firstLineChars="0" w:firstLine="0"/>
         <w:jc w:val="left"/>
         <w:rPr>
-          <w:rFonts w:ascii="微软雅黑" w:eastAsia="微软雅黑" w:hAnsi="微软雅黑" w:hint="eastAsia"/>
+          <w:rFonts w:ascii="微软雅黑" w:eastAsia="微软雅黑" w:hAnsi="微软雅黑"/>
           <w:sz w:val="20"/>
           <w:szCs w:val="20"/>
         </w:rPr>
@@ -5303,51 +6766,7 @@
               <w:sz w:val="20"/>
               <w:szCs w:val="20"/>
             </w:rPr>
-            <m:t xml:space="preserve">             </m:t>
-          </m:r>
-          <m:r>
-            <m:rPr>
-              <m:sty m:val="p"/>
-            </m:rPr>
-            <w:rPr>
-              <w:rFonts w:ascii="Cambria Math" w:eastAsia="微软雅黑" w:hAnsi="Cambria Math"/>
-              <w:sz w:val="20"/>
-              <w:szCs w:val="20"/>
-            </w:rPr>
-            <m:t xml:space="preserve">                                 </m:t>
-          </m:r>
-          <m:r>
-            <m:rPr>
-              <m:sty m:val="p"/>
-            </m:rPr>
-            <w:rPr>
-              <w:rFonts w:ascii="Cambria Math" w:eastAsia="微软雅黑" w:hAnsi="Cambria Math"/>
-              <w:sz w:val="20"/>
-              <w:szCs w:val="20"/>
-            </w:rPr>
-            <m:t>(</m:t>
-          </m:r>
-          <m:r>
-            <m:rPr>
-              <m:sty m:val="p"/>
-            </m:rPr>
-            <w:rPr>
-              <w:rFonts w:ascii="Cambria Math" w:eastAsia="微软雅黑" w:hAnsi="Cambria Math"/>
-              <w:sz w:val="20"/>
-              <w:szCs w:val="20"/>
-            </w:rPr>
-            <m:t>2</m:t>
-          </m:r>
-          <m:r>
-            <m:rPr>
-              <m:sty m:val="p"/>
-            </m:rPr>
-            <w:rPr>
-              <w:rFonts w:ascii="Cambria Math" w:eastAsia="微软雅黑" w:hAnsi="Cambria Math"/>
-              <w:sz w:val="20"/>
-              <w:szCs w:val="20"/>
-            </w:rPr>
-            <m:t>)</m:t>
+            <m:t xml:space="preserve">                                              (2)</m:t>
           </m:r>
         </m:oMath>
       </m:oMathPara>
@@ -5356,7 +6775,7 @@
       <w:pPr>
         <w:jc w:val="left"/>
         <w:rPr>
-          <w:rFonts w:ascii="微软雅黑" w:eastAsia="微软雅黑" w:hAnsi="微软雅黑" w:hint="eastAsia"/>
+          <w:rFonts w:ascii="微软雅黑" w:eastAsia="微软雅黑" w:hAnsi="微软雅黑"/>
           <w:sz w:val="20"/>
           <w:szCs w:val="20"/>
         </w:rPr>
@@ -5720,18 +7139,7 @@
             <w:sz w:val="20"/>
             <w:szCs w:val="20"/>
           </w:rPr>
-          <m:t>-</m:t>
-        </m:r>
-        <m:r>
-          <m:rPr>
-            <m:sty m:val="p"/>
-          </m:rPr>
-          <w:rPr>
-            <w:rFonts w:ascii="Cambria Math" w:eastAsia="微软雅黑" w:hAnsi="Cambria Math"/>
-            <w:sz w:val="20"/>
-            <w:szCs w:val="20"/>
-          </w:rPr>
-          <m:t>P</m:t>
+          <m:t>-P</m:t>
         </m:r>
         <m:d>
           <m:dPr>
@@ -6159,62 +7567,7 @@
               <w:sz w:val="20"/>
               <w:szCs w:val="20"/>
             </w:rPr>
-            <m:t xml:space="preserve"> </m:t>
-          </m:r>
-          <m:r>
-            <m:rPr>
-              <m:sty m:val="p"/>
-            </m:rPr>
-            <w:rPr>
-              <w:rFonts w:ascii="Cambria Math" w:eastAsia="微软雅黑" w:hAnsi="Cambria Math"/>
-              <w:sz w:val="20"/>
-              <w:szCs w:val="20"/>
-            </w:rPr>
-            <m:t xml:space="preserve">                                                            </m:t>
-          </m:r>
-          <m:r>
-            <m:rPr>
-              <m:sty m:val="p"/>
-            </m:rPr>
-            <w:rPr>
-              <w:rFonts w:ascii="Cambria Math" w:eastAsia="微软雅黑" w:hAnsi="Cambria Math"/>
-              <w:sz w:val="20"/>
-              <w:szCs w:val="20"/>
-            </w:rPr>
-            <m:t xml:space="preserve"> </m:t>
-          </m:r>
-          <m:r>
-            <m:rPr>
-              <m:sty m:val="p"/>
-            </m:rPr>
-            <w:rPr>
-              <w:rFonts w:ascii="Cambria Math" w:eastAsia="微软雅黑" w:hAnsi="Cambria Math"/>
-              <w:sz w:val="20"/>
-              <w:szCs w:val="20"/>
-            </w:rPr>
-            <m:t>(</m:t>
-          </m:r>
-          <m:r>
-            <m:rPr>
-              <m:sty m:val="p"/>
-            </m:rPr>
-            <w:rPr>
-              <w:rFonts w:ascii="Cambria Math" w:eastAsia="微软雅黑" w:hAnsi="Cambria Math"/>
-              <w:sz w:val="20"/>
-              <w:szCs w:val="20"/>
-            </w:rPr>
-            <m:t>3</m:t>
-          </m:r>
-          <m:r>
-            <m:rPr>
-              <m:sty m:val="p"/>
-            </m:rPr>
-            <w:rPr>
-              <w:rFonts w:ascii="Cambria Math" w:eastAsia="微软雅黑" w:hAnsi="Cambria Math"/>
-              <w:sz w:val="20"/>
-              <w:szCs w:val="20"/>
-            </w:rPr>
-            <m:t>)</m:t>
+            <m:t xml:space="preserve">                                                              (3)</m:t>
           </m:r>
         </m:oMath>
       </m:oMathPara>
@@ -6662,23 +8015,7 @@
                   <w:sz w:val="20"/>
                   <w:szCs w:val="20"/>
                 </w:rPr>
-                <m:t>1≤i</m:t>
-              </m:r>
-              <m:r>
-                <w:rPr>
-                  <w:rFonts w:ascii="Cambria Math" w:eastAsia="微软雅黑" w:hAnsi="Cambria Math"/>
-                  <w:sz w:val="20"/>
-                  <w:szCs w:val="20"/>
-                </w:rPr>
-                <m:t>&lt;j&lt;k</m:t>
-              </m:r>
-              <m:r>
-                <w:rPr>
-                  <w:rFonts w:ascii="Cambria Math" w:eastAsia="微软雅黑" w:hAnsi="Cambria Math"/>
-                  <w:sz w:val="20"/>
-                  <w:szCs w:val="20"/>
-                </w:rPr>
-                <m:t>≤n</m:t>
+                <m:t>1≤i&lt;j&lt;k≤n</m:t>
               </m:r>
             </m:sub>
             <m:sup>
@@ -7028,67 +8365,12 @@
               <w:sz w:val="20"/>
               <w:szCs w:val="20"/>
             </w:rPr>
-            <m:t>)</m:t>
-          </m:r>
-          <m:r>
-            <m:rPr>
-              <m:sty m:val="p"/>
-            </m:rPr>
-            <w:rPr>
-              <w:rFonts w:ascii="Cambria Math" w:eastAsia="微软雅黑" w:hAnsi="Cambria Math"/>
-              <w:sz w:val="20"/>
-              <w:szCs w:val="20"/>
-            </w:rPr>
-            <m:t xml:space="preserve">  </m:t>
-          </m:r>
-          <m:r>
-            <m:rPr>
-              <m:sty m:val="p"/>
-            </m:rPr>
-            <w:rPr>
-              <w:rFonts w:ascii="Cambria Math" w:eastAsia="微软雅黑" w:hAnsi="Cambria Math"/>
-              <w:sz w:val="20"/>
-              <w:szCs w:val="20"/>
-            </w:rPr>
-            <m:t xml:space="preserve">                           </m:t>
-          </m:r>
-          <m:r>
-            <m:rPr>
-              <m:sty m:val="p"/>
-            </m:rPr>
-            <w:rPr>
-              <w:rFonts w:ascii="Cambria Math" w:eastAsia="微软雅黑" w:hAnsi="Cambria Math"/>
-              <w:sz w:val="20"/>
-              <w:szCs w:val="20"/>
-            </w:rPr>
-            <m:t xml:space="preserve">   (</m:t>
-          </m:r>
-          <m:r>
-            <m:rPr>
-              <m:sty m:val="p"/>
-            </m:rPr>
-            <w:rPr>
-              <w:rFonts w:ascii="Cambria Math" w:eastAsia="微软雅黑" w:hAnsi="Cambria Math"/>
-              <w:sz w:val="20"/>
-              <w:szCs w:val="20"/>
-            </w:rPr>
-            <m:t>4</m:t>
-          </m:r>
-          <m:r>
-            <m:rPr>
-              <m:sty m:val="p"/>
-            </m:rPr>
-            <w:rPr>
-              <w:rFonts w:ascii="Cambria Math" w:eastAsia="微软雅黑" w:hAnsi="Cambria Math"/>
-              <w:sz w:val="20"/>
-              <w:szCs w:val="20"/>
-            </w:rPr>
-            <m:t>)</m:t>
+            <m:t>)                                (4)</m:t>
           </m:r>
         </m:oMath>
       </m:oMathPara>
     </w:p>
-    <w:bookmarkStart w:id="8" w:name="_Hlk10628245"/>
+    <w:bookmarkStart w:id="9" w:name="_Hlk10628245"/>
     <w:p>
       <w:pPr>
         <w:pStyle w:val="a6"/>
@@ -7144,8 +8426,8 @@
         </m:oMath>
       </m:oMathPara>
     </w:p>
-    <w:bookmarkStart w:id="9" w:name="_Hlk10649896"/>
-    <w:bookmarkEnd w:id="8"/>
+    <w:bookmarkStart w:id="10" w:name="_Hlk10649896"/>
+    <w:bookmarkEnd w:id="9"/>
     <w:p>
       <w:pPr>
         <w:pStyle w:val="a6"/>
@@ -7230,7 +8512,7 @@
         </m:oMath>
       </m:oMathPara>
     </w:p>
-    <w:bookmarkEnd w:id="9"/>
+    <w:bookmarkEnd w:id="10"/>
     <w:p>
       <w:pPr>
         <w:pStyle w:val="a6"/>
@@ -7287,7 +8569,7 @@
         <w:ind w:left="420" w:firstLineChars="0" w:firstLine="0"/>
         <w:jc w:val="left"/>
         <w:rPr>
-          <w:rFonts w:ascii="微软雅黑" w:eastAsia="微软雅黑" w:hAnsi="微软雅黑" w:hint="eastAsia"/>
+          <w:rFonts w:ascii="微软雅黑" w:eastAsia="微软雅黑" w:hAnsi="微软雅黑"/>
           <w:sz w:val="20"/>
           <w:szCs w:val="20"/>
         </w:rPr>
@@ -7314,23 +8596,7 @@
                   <w:sz w:val="20"/>
                   <w:szCs w:val="20"/>
                 </w:rPr>
-                <m:t>C</m:t>
-              </m:r>
-              <m:r>
-                <w:rPr>
-                  <w:rFonts w:ascii="Cambria Math" w:eastAsia="微软雅黑" w:hAnsi="Cambria Math"/>
-                  <w:sz w:val="20"/>
-                  <w:szCs w:val="20"/>
-                </w:rPr>
-                <m:t>lass</m:t>
-              </m:r>
-              <m:r>
-                <w:rPr>
-                  <w:rFonts w:ascii="Cambria Math" w:eastAsia="微软雅黑" w:hAnsi="Cambria Math"/>
-                  <w:sz w:val="20"/>
-                  <w:szCs w:val="20"/>
-                </w:rPr>
-                <m:t>_</m:t>
+                <m:t>Class_</m:t>
               </m:r>
               <m:r>
                 <m:rPr>
@@ -7437,31 +8703,13 @@
               </m:r>
             </m:den>
           </m:f>
-          <w:bookmarkStart w:id="10" w:name="_GoBack"/>
-          <w:bookmarkEnd w:id="10"/>
           <m:r>
             <w:rPr>
               <w:rFonts w:ascii="Cambria Math" w:eastAsia="微软雅黑" w:hAnsi="Cambria Math"/>
               <w:sz w:val="20"/>
               <w:szCs w:val="20"/>
             </w:rPr>
-            <m:t xml:space="preserve">       </m:t>
-          </m:r>
-          <m:r>
-            <w:rPr>
-              <w:rFonts w:ascii="Cambria Math" w:eastAsia="微软雅黑" w:hAnsi="Cambria Math"/>
-              <w:sz w:val="20"/>
-              <w:szCs w:val="20"/>
-            </w:rPr>
-            <m:t xml:space="preserve"> </m:t>
-          </m:r>
-          <m:r>
-            <w:rPr>
-              <w:rFonts w:ascii="Cambria Math" w:eastAsia="微软雅黑" w:hAnsi="Cambria Math"/>
-              <w:sz w:val="20"/>
-              <w:szCs w:val="20"/>
-            </w:rPr>
-            <m:t xml:space="preserve">                                       (5)</m:t>
+            <m:t xml:space="preserve">                                               (5)</m:t>
           </m:r>
         </m:oMath>
       </m:oMathPara>
@@ -8150,6 +9398,7 @@
   <w:style w:type="character" w:default="1" w:styleId="a0">
     <w:name w:val="Default Paragraph Font"/>
     <w:uiPriority w:val="1"/>
+    <w:semiHidden/>
     <w:unhideWhenUsed/>
   </w:style>
   <w:style w:type="table" w:default="1" w:styleId="a1">

</xml_diff>